<commit_message>
Renamed Output files, and added Writeup PDFs
</commit_message>
<xml_diff>
--- a/Mini Project/WADL - Mini Project - Report.docx
+++ b/Mini Project/WADL - Mini Project - Report.docx
@@ -532,8 +532,46 @@
           <w:szCs w:val="32"/>
           <w:lang w:val="en-US"/>
         </w:rPr>
-        <w:t>Mr. Sachin S. Pande</w:t>
-      </w:r>
+        <w:t>Mr</w:t>
+      </w:r>
+      <w:r>
+        <w:rPr>
+          <w:rFonts w:ascii="Times New Roman" w:hAnsi="Times New Roman" w:cs="Times New Roman"/>
+          <w:sz w:val="32"/>
+          <w:szCs w:val="32"/>
+          <w:lang w:val="en-US"/>
+        </w:rPr>
+        <w:t>s</w:t>
+      </w:r>
+      <w:r>
+        <w:rPr>
+          <w:rFonts w:ascii="Times New Roman" w:hAnsi="Times New Roman" w:cs="Times New Roman"/>
+          <w:sz w:val="32"/>
+          <w:szCs w:val="32"/>
+          <w:lang w:val="en-US"/>
+        </w:rPr>
+        <w:t xml:space="preserve">. </w:t>
+      </w:r>
+      <w:r>
+        <w:rPr>
+          <w:rFonts w:ascii="Times New Roman" w:hAnsi="Times New Roman" w:cs="Times New Roman"/>
+          <w:sz w:val="32"/>
+          <w:szCs w:val="32"/>
+          <w:lang w:val="en-US"/>
+        </w:rPr>
+        <w:t xml:space="preserve">Deepali </w:t>
+      </w:r>
+      <w:proofErr w:type="spellStart"/>
+      <w:r>
+        <w:rPr>
+          <w:rFonts w:ascii="Times New Roman" w:hAnsi="Times New Roman" w:cs="Times New Roman"/>
+          <w:sz w:val="32"/>
+          <w:szCs w:val="32"/>
+          <w:lang w:val="en-US"/>
+        </w:rPr>
+        <w:t>Salapurkar</w:t>
+      </w:r>
+      <w:proofErr w:type="spellEnd"/>
     </w:p>
     <w:p>
       <w:pPr>
@@ -804,7 +842,39 @@
           <w:sz w:val="24"/>
           <w:szCs w:val="24"/>
         </w:rPr>
-        <w:t xml:space="preserve"> is a cloud-based Software as a Service (SaaS) application developed as a mini project for the Cloud Computing subject. The project aims to provide a user-friendly platform for book enthusiasts to keep track of their reading progress and manage their book lists efficiently.</w:t>
+        <w:t xml:space="preserve"> is a </w:t>
+      </w:r>
+      <w:r>
+        <w:rPr>
+          <w:rFonts w:ascii="Times New Roman" w:hAnsi="Times New Roman" w:cs="Times New Roman"/>
+          <w:sz w:val="24"/>
+          <w:szCs w:val="24"/>
+        </w:rPr>
+        <w:t xml:space="preserve">React </w:t>
+      </w:r>
+      <w:r>
+        <w:rPr>
+          <w:rFonts w:ascii="Times New Roman" w:hAnsi="Times New Roman" w:cs="Times New Roman"/>
+          <w:sz w:val="24"/>
+          <w:szCs w:val="24"/>
+        </w:rPr>
+        <w:t xml:space="preserve">application developed as a mini project for the </w:t>
+      </w:r>
+      <w:r>
+        <w:rPr>
+          <w:rFonts w:ascii="Times New Roman" w:hAnsi="Times New Roman" w:cs="Times New Roman"/>
+          <w:sz w:val="24"/>
+          <w:szCs w:val="24"/>
+        </w:rPr>
+        <w:t xml:space="preserve">Web Application Development </w:t>
+      </w:r>
+      <w:r>
+        <w:rPr>
+          <w:rFonts w:ascii="Times New Roman" w:hAnsi="Times New Roman" w:cs="Times New Roman"/>
+          <w:sz w:val="24"/>
+          <w:szCs w:val="24"/>
+        </w:rPr>
+        <w:t>subject. The project aims to provide a user-friendly platform for book enthusiasts to keep track of their reading progress and manage their book lists efficiently.</w:t>
       </w:r>
     </w:p>
     <w:p>
@@ -1166,7 +1236,23 @@
           <w:sz w:val="24"/>
           <w:szCs w:val="24"/>
         </w:rPr>
-        <w:t>, a cloud-based Software as a Service (SaaS) application, is designed to cater to the needs of avid readers by providing a centralized platform for tracking their reading progress and managing their book collections.</w:t>
+        <w:t xml:space="preserve">, a </w:t>
+      </w:r>
+      <w:r>
+        <w:rPr>
+          <w:rFonts w:ascii="Times New Roman" w:hAnsi="Times New Roman" w:cs="Times New Roman"/>
+          <w:sz w:val="24"/>
+          <w:szCs w:val="24"/>
+        </w:rPr>
+        <w:t>React Web application</w:t>
+      </w:r>
+      <w:r>
+        <w:rPr>
+          <w:rFonts w:ascii="Times New Roman" w:hAnsi="Times New Roman" w:cs="Times New Roman"/>
+          <w:sz w:val="24"/>
+          <w:szCs w:val="24"/>
+        </w:rPr>
+        <w:t>, is designed to cater to the needs of avid readers by providing a centralized platform for tracking their reading progress and managing their book collections.</w:t>
       </w:r>
     </w:p>
     <w:p>
@@ -1363,1883 +1449,10 @@
     </w:p>
     <w:p>
       <w:pPr>
-        <w:ind w:left="270"/>
         <w:jc w:val="both"/>
         <w:rPr>
           <w:rFonts w:ascii="Times New Roman" w:hAnsi="Times New Roman" w:cs="Times New Roman"/>
           <w:sz w:val="24"/>
-          <w:szCs w:val="24"/>
-        </w:rPr>
-      </w:pPr>
-    </w:p>
-    <w:p>
-      <w:pPr>
-        <w:jc w:val="both"/>
-        <w:rPr>
-          <w:rFonts w:ascii="Times New Roman" w:hAnsi="Times New Roman" w:cs="Times New Roman"/>
-          <w:b/>
-          <w:sz w:val="28"/>
-          <w:szCs w:val="24"/>
-        </w:rPr>
-      </w:pPr>
-    </w:p>
-    <w:p>
-      <w:pPr>
-        <w:jc w:val="both"/>
-        <w:rPr>
-          <w:rFonts w:ascii="Times New Roman" w:hAnsi="Times New Roman" w:cs="Times New Roman"/>
-          <w:b/>
-          <w:sz w:val="28"/>
-          <w:szCs w:val="24"/>
-        </w:rPr>
-      </w:pPr>
-      <w:r>
-        <w:rPr>
-          <w:rFonts w:ascii="Times New Roman" w:hAnsi="Times New Roman" w:cs="Times New Roman"/>
-          <w:b/>
-          <w:sz w:val="28"/>
-          <w:szCs w:val="24"/>
-        </w:rPr>
-        <w:t xml:space="preserve">What is SaaS, </w:t>
-      </w:r>
-      <w:proofErr w:type="gramStart"/>
-      <w:r>
-        <w:rPr>
-          <w:rFonts w:ascii="Times New Roman" w:hAnsi="Times New Roman" w:cs="Times New Roman"/>
-          <w:b/>
-          <w:sz w:val="28"/>
-          <w:szCs w:val="24"/>
-        </w:rPr>
-        <w:t>PaaS</w:t>
-      </w:r>
-      <w:proofErr w:type="gramEnd"/>
-      <w:r>
-        <w:rPr>
-          <w:rFonts w:ascii="Times New Roman" w:hAnsi="Times New Roman" w:cs="Times New Roman"/>
-          <w:b/>
-          <w:sz w:val="28"/>
-          <w:szCs w:val="24"/>
-        </w:rPr>
-        <w:t xml:space="preserve"> and IaaS?</w:t>
-      </w:r>
-    </w:p>
-    <w:p>
-      <w:pPr>
-        <w:jc w:val="both"/>
-        <w:rPr>
-          <w:rFonts w:ascii="Times New Roman" w:hAnsi="Times New Roman" w:cs="Times New Roman"/>
-          <w:sz w:val="24"/>
-          <w:szCs w:val="24"/>
-        </w:rPr>
-      </w:pPr>
-    </w:p>
-    <w:p>
-      <w:pPr>
-        <w:spacing w:line="240" w:lineRule="auto"/>
-        <w:jc w:val="both"/>
-        <w:rPr>
-          <w:rFonts w:ascii="Times New Roman" w:hAnsi="Times New Roman" w:cs="Times New Roman"/>
-          <w:b/>
-          <w:bCs/>
-          <w:sz w:val="24"/>
-          <w:szCs w:val="24"/>
-        </w:rPr>
-      </w:pPr>
-      <w:r>
-        <w:rPr>
-          <w:rFonts w:ascii="Times New Roman" w:hAnsi="Times New Roman" w:cs="Times New Roman"/>
-          <w:b/>
-          <w:bCs/>
-          <w:sz w:val="24"/>
-          <w:szCs w:val="24"/>
-        </w:rPr>
-        <w:t>SaaS (Software as a Service):</w:t>
-      </w:r>
-    </w:p>
-    <w:p>
-      <w:pPr>
-        <w:spacing w:line="240" w:lineRule="auto"/>
-        <w:jc w:val="both"/>
-        <w:rPr>
-          <w:rFonts w:ascii="Times New Roman" w:hAnsi="Times New Roman" w:cs="Times New Roman"/>
-          <w:sz w:val="24"/>
-          <w:szCs w:val="24"/>
-        </w:rPr>
-      </w:pPr>
-      <w:r>
-        <w:rPr>
-          <w:rFonts w:ascii="Times New Roman" w:hAnsi="Times New Roman" w:cs="Times New Roman"/>
-          <w:sz w:val="24"/>
-          <w:szCs w:val="24"/>
-        </w:rPr>
-        <w:t>•</w:t>
-      </w:r>
-      <w:r>
-        <w:rPr>
-          <w:rFonts w:ascii="Times New Roman" w:hAnsi="Times New Roman" w:cs="Times New Roman"/>
-          <w:sz w:val="24"/>
-          <w:szCs w:val="24"/>
-        </w:rPr>
-        <w:t xml:space="preserve"> </w:t>
-      </w:r>
-      <w:r>
-        <w:rPr>
-          <w:rFonts w:ascii="Times New Roman" w:hAnsi="Times New Roman" w:cs="Times New Roman"/>
-          <w:sz w:val="24"/>
-          <w:szCs w:val="24"/>
-        </w:rPr>
-        <w:t>SaaS refers to software applications that are hosted and maintained by a third-party provider and made available to users over the internet.</w:t>
-      </w:r>
-    </w:p>
-    <w:p>
-      <w:pPr>
-        <w:spacing w:line="240" w:lineRule="auto"/>
-        <w:jc w:val="both"/>
-        <w:rPr>
-          <w:rFonts w:ascii="Times New Roman" w:hAnsi="Times New Roman" w:cs="Times New Roman"/>
-          <w:sz w:val="24"/>
-          <w:szCs w:val="24"/>
-        </w:rPr>
-      </w:pPr>
-      <w:r>
-        <w:rPr>
-          <w:rFonts w:ascii="Times New Roman" w:hAnsi="Times New Roman" w:cs="Times New Roman"/>
-          <w:sz w:val="24"/>
-          <w:szCs w:val="24"/>
-        </w:rPr>
-        <w:t>•</w:t>
-      </w:r>
-      <w:r>
-        <w:rPr>
-          <w:rFonts w:ascii="Times New Roman" w:hAnsi="Times New Roman" w:cs="Times New Roman"/>
-          <w:sz w:val="24"/>
-          <w:szCs w:val="24"/>
-        </w:rPr>
-        <w:t xml:space="preserve"> </w:t>
-      </w:r>
-      <w:r>
-        <w:rPr>
-          <w:rFonts w:ascii="Times New Roman" w:hAnsi="Times New Roman" w:cs="Times New Roman"/>
-          <w:sz w:val="24"/>
-          <w:szCs w:val="24"/>
-        </w:rPr>
-        <w:t>With SaaS, users access the application via a web browser or API without needing to install, manage, or maintain any software or infrastructure.</w:t>
-      </w:r>
-    </w:p>
-    <w:p>
-      <w:pPr>
-        <w:spacing w:line="240" w:lineRule="auto"/>
-        <w:jc w:val="both"/>
-        <w:rPr>
-          <w:rFonts w:ascii="Times New Roman" w:hAnsi="Times New Roman" w:cs="Times New Roman"/>
-          <w:sz w:val="24"/>
-          <w:szCs w:val="24"/>
-        </w:rPr>
-      </w:pPr>
-      <w:r>
-        <w:rPr>
-          <w:rFonts w:ascii="Times New Roman" w:hAnsi="Times New Roman" w:cs="Times New Roman"/>
-          <w:sz w:val="24"/>
-          <w:szCs w:val="24"/>
-        </w:rPr>
-        <w:t>•</w:t>
-      </w:r>
-      <w:r>
-        <w:rPr>
-          <w:rFonts w:ascii="Times New Roman" w:hAnsi="Times New Roman" w:cs="Times New Roman"/>
-          <w:sz w:val="24"/>
-          <w:szCs w:val="24"/>
-        </w:rPr>
-        <w:t xml:space="preserve"> </w:t>
-      </w:r>
-      <w:r>
-        <w:rPr>
-          <w:rFonts w:ascii="Times New Roman" w:hAnsi="Times New Roman" w:cs="Times New Roman"/>
-          <w:sz w:val="24"/>
-          <w:szCs w:val="24"/>
-        </w:rPr>
-        <w:t>Examples of SaaS include email services like Gmail, customer relationship management (CRM) tools like Salesforce, and productivity suites like Google Workspace and Microsoft Office 365.</w:t>
-      </w:r>
-    </w:p>
-    <w:p>
-      <w:pPr>
-        <w:spacing w:line="240" w:lineRule="auto"/>
-        <w:jc w:val="both"/>
-        <w:rPr>
-          <w:rFonts w:ascii="Times New Roman" w:hAnsi="Times New Roman" w:cs="Times New Roman"/>
-          <w:sz w:val="24"/>
-          <w:szCs w:val="24"/>
-        </w:rPr>
-      </w:pPr>
-    </w:p>
-    <w:p>
-      <w:pPr>
-        <w:spacing w:line="240" w:lineRule="auto"/>
-        <w:jc w:val="both"/>
-        <w:rPr>
-          <w:rFonts w:ascii="Times New Roman" w:hAnsi="Times New Roman" w:cs="Times New Roman"/>
-          <w:b/>
-          <w:bCs/>
-          <w:sz w:val="24"/>
-          <w:szCs w:val="24"/>
-        </w:rPr>
-      </w:pPr>
-      <w:r>
-        <w:rPr>
-          <w:rFonts w:ascii="Times New Roman" w:hAnsi="Times New Roman" w:cs="Times New Roman"/>
-          <w:b/>
-          <w:bCs/>
-          <w:sz w:val="24"/>
-          <w:szCs w:val="24"/>
-        </w:rPr>
-        <w:t>PaaS (Platform as a Service):</w:t>
-      </w:r>
-    </w:p>
-    <w:p>
-      <w:pPr>
-        <w:spacing w:line="240" w:lineRule="auto"/>
-        <w:jc w:val="both"/>
-        <w:rPr>
-          <w:rFonts w:ascii="Times New Roman" w:hAnsi="Times New Roman" w:cs="Times New Roman"/>
-          <w:sz w:val="24"/>
-          <w:szCs w:val="24"/>
-        </w:rPr>
-      </w:pPr>
-      <w:r>
-        <w:rPr>
-          <w:rFonts w:ascii="Times New Roman" w:hAnsi="Times New Roman" w:cs="Times New Roman"/>
-          <w:sz w:val="24"/>
-          <w:szCs w:val="24"/>
-        </w:rPr>
-        <w:t>•</w:t>
-      </w:r>
-      <w:r>
-        <w:rPr>
-          <w:rFonts w:ascii="Times New Roman" w:hAnsi="Times New Roman" w:cs="Times New Roman"/>
-          <w:sz w:val="24"/>
-          <w:szCs w:val="24"/>
-        </w:rPr>
-        <w:t xml:space="preserve"> </w:t>
-      </w:r>
-      <w:r>
-        <w:rPr>
-          <w:rFonts w:ascii="Times New Roman" w:hAnsi="Times New Roman" w:cs="Times New Roman"/>
-          <w:sz w:val="24"/>
-          <w:szCs w:val="24"/>
-        </w:rPr>
-        <w:t>PaaS provides a platform allowing customers to develop, run, and manage applications without dealing with the underlying infrastructure.</w:t>
-      </w:r>
-    </w:p>
-    <w:p>
-      <w:pPr>
-        <w:spacing w:line="240" w:lineRule="auto"/>
-        <w:jc w:val="both"/>
-        <w:rPr>
-          <w:rFonts w:ascii="Times New Roman" w:hAnsi="Times New Roman" w:cs="Times New Roman"/>
-          <w:sz w:val="24"/>
-          <w:szCs w:val="24"/>
-        </w:rPr>
-      </w:pPr>
-      <w:r>
-        <w:rPr>
-          <w:rFonts w:ascii="Times New Roman" w:hAnsi="Times New Roman" w:cs="Times New Roman"/>
-          <w:sz w:val="24"/>
-          <w:szCs w:val="24"/>
-        </w:rPr>
-        <w:t>•</w:t>
-      </w:r>
-      <w:r>
-        <w:rPr>
-          <w:rFonts w:ascii="Times New Roman" w:hAnsi="Times New Roman" w:cs="Times New Roman"/>
-          <w:sz w:val="24"/>
-          <w:szCs w:val="24"/>
-        </w:rPr>
-        <w:t xml:space="preserve"> </w:t>
-      </w:r>
-      <w:r>
-        <w:rPr>
-          <w:rFonts w:ascii="Times New Roman" w:hAnsi="Times New Roman" w:cs="Times New Roman"/>
-          <w:sz w:val="24"/>
-          <w:szCs w:val="24"/>
-        </w:rPr>
-        <w:t>PaaS offerings typically include development tools, middleware, database management systems, and other resources necessary for building and deploying applications.</w:t>
-      </w:r>
-    </w:p>
-    <w:p>
-      <w:pPr>
-        <w:spacing w:line="240" w:lineRule="auto"/>
-        <w:jc w:val="both"/>
-        <w:rPr>
-          <w:rFonts w:ascii="Times New Roman" w:hAnsi="Times New Roman" w:cs="Times New Roman"/>
-          <w:sz w:val="24"/>
-          <w:szCs w:val="24"/>
-        </w:rPr>
-      </w:pPr>
-      <w:r>
-        <w:rPr>
-          <w:rFonts w:ascii="Times New Roman" w:hAnsi="Times New Roman" w:cs="Times New Roman"/>
-          <w:sz w:val="24"/>
-          <w:szCs w:val="24"/>
-        </w:rPr>
-        <w:t>•</w:t>
-      </w:r>
-      <w:r>
-        <w:rPr>
-          <w:rFonts w:ascii="Times New Roman" w:hAnsi="Times New Roman" w:cs="Times New Roman"/>
-          <w:sz w:val="24"/>
-          <w:szCs w:val="24"/>
-        </w:rPr>
-        <w:t xml:space="preserve"> </w:t>
-      </w:r>
-      <w:r>
-        <w:rPr>
-          <w:rFonts w:ascii="Times New Roman" w:hAnsi="Times New Roman" w:cs="Times New Roman"/>
-          <w:sz w:val="24"/>
-          <w:szCs w:val="24"/>
-        </w:rPr>
-        <w:t>PaaS allows developers to focus on coding and application logic without worrying about server management, operating system updates, or scalability issues.</w:t>
-      </w:r>
-    </w:p>
-    <w:p>
-      <w:pPr>
-        <w:spacing w:line="240" w:lineRule="auto"/>
-        <w:jc w:val="both"/>
-        <w:rPr>
-          <w:rFonts w:ascii="Times New Roman" w:hAnsi="Times New Roman" w:cs="Times New Roman"/>
-          <w:sz w:val="24"/>
-          <w:szCs w:val="24"/>
-        </w:rPr>
-      </w:pPr>
-      <w:r>
-        <w:rPr>
-          <w:rFonts w:ascii="Times New Roman" w:hAnsi="Times New Roman" w:cs="Times New Roman"/>
-          <w:sz w:val="24"/>
-          <w:szCs w:val="24"/>
-        </w:rPr>
-        <w:t>•</w:t>
-      </w:r>
-      <w:r>
-        <w:rPr>
-          <w:rFonts w:ascii="Times New Roman" w:hAnsi="Times New Roman" w:cs="Times New Roman"/>
-          <w:sz w:val="24"/>
-          <w:szCs w:val="24"/>
-        </w:rPr>
-        <w:t xml:space="preserve"> </w:t>
-      </w:r>
-      <w:r>
-        <w:rPr>
-          <w:rFonts w:ascii="Times New Roman" w:hAnsi="Times New Roman" w:cs="Times New Roman"/>
-          <w:sz w:val="24"/>
-          <w:szCs w:val="24"/>
-        </w:rPr>
-        <w:t>Examples of PaaS include Microsoft Azure App Service, Google App Engine, and Heroku.</w:t>
-      </w:r>
-    </w:p>
-    <w:p>
-      <w:pPr>
-        <w:jc w:val="both"/>
-        <w:rPr>
-          <w:rFonts w:ascii="Times New Roman" w:hAnsi="Times New Roman" w:cs="Times New Roman"/>
-          <w:bCs/>
-          <w:sz w:val="28"/>
-          <w:szCs w:val="24"/>
-        </w:rPr>
-      </w:pPr>
-    </w:p>
-    <w:p>
-      <w:pPr>
-        <w:spacing w:line="240" w:lineRule="auto"/>
-        <w:jc w:val="both"/>
-        <w:rPr>
-          <w:rFonts w:ascii="Times New Roman" w:hAnsi="Times New Roman" w:cs="Times New Roman"/>
-          <w:b/>
-          <w:bCs/>
-          <w:sz w:val="24"/>
-          <w:szCs w:val="24"/>
-        </w:rPr>
-      </w:pPr>
-      <w:r>
-        <w:rPr>
-          <w:rFonts w:ascii="Times New Roman" w:hAnsi="Times New Roman" w:cs="Times New Roman"/>
-          <w:b/>
-          <w:bCs/>
-          <w:sz w:val="24"/>
-          <w:szCs w:val="24"/>
-        </w:rPr>
-        <w:t>IaaS (Infrastructure as a Service)</w:t>
-      </w:r>
-      <w:r>
-        <w:rPr>
-          <w:rFonts w:ascii="Times New Roman" w:hAnsi="Times New Roman" w:cs="Times New Roman"/>
-          <w:b/>
-          <w:bCs/>
-          <w:sz w:val="24"/>
-          <w:szCs w:val="24"/>
-        </w:rPr>
-        <w:t>:</w:t>
-      </w:r>
-    </w:p>
-    <w:p>
-      <w:pPr>
-        <w:spacing w:line="240" w:lineRule="auto"/>
-        <w:jc w:val="both"/>
-        <w:rPr>
-          <w:rFonts w:ascii="Times New Roman" w:hAnsi="Times New Roman" w:cs="Times New Roman"/>
-          <w:sz w:val="24"/>
-          <w:szCs w:val="24"/>
-        </w:rPr>
-      </w:pPr>
-      <w:r>
-        <w:rPr>
-          <w:rFonts w:ascii="Times New Roman" w:hAnsi="Times New Roman" w:cs="Times New Roman"/>
-          <w:sz w:val="24"/>
-          <w:szCs w:val="24"/>
-        </w:rPr>
-        <w:t>•</w:t>
-      </w:r>
-      <w:r>
-        <w:rPr>
-          <w:rFonts w:ascii="Times New Roman" w:hAnsi="Times New Roman" w:cs="Times New Roman"/>
-          <w:sz w:val="24"/>
-          <w:szCs w:val="24"/>
-        </w:rPr>
-        <w:t xml:space="preserve"> </w:t>
-      </w:r>
-      <w:r>
-        <w:rPr>
-          <w:rFonts w:ascii="Times New Roman" w:hAnsi="Times New Roman" w:cs="Times New Roman"/>
-          <w:sz w:val="24"/>
-          <w:szCs w:val="24"/>
-        </w:rPr>
-        <w:t>IaaS delivers virtualized computing resources over the internet, including virtual machines, storage, and networking infrastructure.</w:t>
-      </w:r>
-    </w:p>
-    <w:p>
-      <w:pPr>
-        <w:spacing w:line="240" w:lineRule="auto"/>
-        <w:jc w:val="both"/>
-        <w:rPr>
-          <w:rFonts w:ascii="Times New Roman" w:hAnsi="Times New Roman" w:cs="Times New Roman"/>
-          <w:sz w:val="24"/>
-          <w:szCs w:val="24"/>
-        </w:rPr>
-      </w:pPr>
-      <w:r>
-        <w:rPr>
-          <w:rFonts w:ascii="Times New Roman" w:hAnsi="Times New Roman" w:cs="Times New Roman"/>
-          <w:sz w:val="24"/>
-          <w:szCs w:val="24"/>
-        </w:rPr>
-        <w:t>•</w:t>
-      </w:r>
-      <w:r>
-        <w:rPr>
-          <w:rFonts w:ascii="Times New Roman" w:hAnsi="Times New Roman" w:cs="Times New Roman"/>
-          <w:sz w:val="24"/>
-          <w:szCs w:val="24"/>
-        </w:rPr>
-        <w:t xml:space="preserve"> </w:t>
-      </w:r>
-      <w:r>
-        <w:rPr>
-          <w:rFonts w:ascii="Times New Roman" w:hAnsi="Times New Roman" w:cs="Times New Roman"/>
-          <w:sz w:val="24"/>
-          <w:szCs w:val="24"/>
-        </w:rPr>
-        <w:t>With IaaS, customers have full control over their computing environment and can manage virtualized servers, storage, and networking components.</w:t>
-      </w:r>
-    </w:p>
-    <w:p>
-      <w:pPr>
-        <w:spacing w:line="240" w:lineRule="auto"/>
-        <w:jc w:val="both"/>
-        <w:rPr>
-          <w:rFonts w:ascii="Times New Roman" w:hAnsi="Times New Roman" w:cs="Times New Roman"/>
-          <w:sz w:val="24"/>
-          <w:szCs w:val="24"/>
-        </w:rPr>
-      </w:pPr>
-      <w:r>
-        <w:rPr>
-          <w:rFonts w:ascii="Times New Roman" w:hAnsi="Times New Roman" w:cs="Times New Roman"/>
-          <w:sz w:val="24"/>
-          <w:szCs w:val="24"/>
-        </w:rPr>
-        <w:t>•</w:t>
-      </w:r>
-      <w:r>
-        <w:rPr>
-          <w:rFonts w:ascii="Times New Roman" w:hAnsi="Times New Roman" w:cs="Times New Roman"/>
-          <w:sz w:val="24"/>
-          <w:szCs w:val="24"/>
-        </w:rPr>
-        <w:t xml:space="preserve"> </w:t>
-      </w:r>
-      <w:r>
-        <w:rPr>
-          <w:rFonts w:ascii="Times New Roman" w:hAnsi="Times New Roman" w:cs="Times New Roman"/>
-          <w:sz w:val="24"/>
-          <w:szCs w:val="24"/>
-        </w:rPr>
-        <w:t>IaaS providers manage the underlying physical infrastructure, such as data centers, servers, and networking hardware, while customers have flexibility and control over the virtualized resources.</w:t>
-      </w:r>
-    </w:p>
-    <w:p>
-      <w:pPr>
-        <w:spacing w:line="240" w:lineRule="auto"/>
-        <w:jc w:val="both"/>
-        <w:rPr>
-          <w:rFonts w:ascii="Times New Roman" w:hAnsi="Times New Roman" w:cs="Times New Roman"/>
-          <w:sz w:val="24"/>
-          <w:szCs w:val="24"/>
-        </w:rPr>
-      </w:pPr>
-      <w:r>
-        <w:rPr>
-          <w:rFonts w:ascii="Times New Roman" w:hAnsi="Times New Roman" w:cs="Times New Roman"/>
-          <w:sz w:val="24"/>
-          <w:szCs w:val="24"/>
-        </w:rPr>
-        <w:t>•</w:t>
-      </w:r>
-      <w:r>
-        <w:rPr>
-          <w:rFonts w:ascii="Times New Roman" w:hAnsi="Times New Roman" w:cs="Times New Roman"/>
-          <w:sz w:val="24"/>
-          <w:szCs w:val="24"/>
-        </w:rPr>
-        <w:t xml:space="preserve"> </w:t>
-      </w:r>
-      <w:r>
-        <w:rPr>
-          <w:rFonts w:ascii="Times New Roman" w:hAnsi="Times New Roman" w:cs="Times New Roman"/>
-          <w:sz w:val="24"/>
-          <w:szCs w:val="24"/>
-        </w:rPr>
-        <w:t>Examples of IaaS include Amazon Web Services (AWS) EC2, Microsoft Azure Virtual Machines, and Google Compute Engine.</w:t>
-      </w:r>
-    </w:p>
-    <w:p>
-      <w:pPr>
-        <w:jc w:val="both"/>
-        <w:rPr>
-          <w:rFonts w:ascii="Times New Roman" w:hAnsi="Times New Roman" w:cs="Times New Roman"/>
-          <w:b/>
-          <w:sz w:val="28"/>
-          <w:szCs w:val="24"/>
-        </w:rPr>
-      </w:pPr>
-    </w:p>
-    <w:p>
-      <w:pPr>
-        <w:jc w:val="both"/>
-        <w:rPr>
-          <w:rFonts w:ascii="Times New Roman" w:hAnsi="Times New Roman" w:cs="Times New Roman"/>
-          <w:b/>
-          <w:sz w:val="28"/>
-          <w:szCs w:val="24"/>
-        </w:rPr>
-      </w:pPr>
-    </w:p>
-    <w:p>
-      <w:pPr>
-        <w:jc w:val="both"/>
-        <w:rPr>
-          <w:rFonts w:ascii="Times New Roman" w:hAnsi="Times New Roman" w:cs="Times New Roman"/>
-          <w:b/>
-          <w:sz w:val="28"/>
-          <w:szCs w:val="24"/>
-        </w:rPr>
-      </w:pPr>
-      <w:r>
-        <w:rPr>
-          <w:noProof/>
-        </w:rPr>
-        <w:drawing>
-          <wp:anchor distT="0" distB="0" distL="114300" distR="114300" simplePos="0" relativeHeight="251657216" behindDoc="1" locked="0" layoutInCell="1" allowOverlap="1" wp14:anchorId="324B05E7" wp14:editId="0BBDF777">
-            <wp:simplePos x="0" y="0"/>
-            <wp:positionH relativeFrom="column">
-              <wp:posOffset>381000</wp:posOffset>
-            </wp:positionH>
-            <wp:positionV relativeFrom="paragraph">
-              <wp:posOffset>-152400</wp:posOffset>
-            </wp:positionV>
-            <wp:extent cx="5021580" cy="2857500"/>
-            <wp:effectExtent l="0" t="0" r="7620" b="0"/>
-            <wp:wrapTight wrapText="bothSides">
-              <wp:wrapPolygon edited="0">
-                <wp:start x="0" y="0"/>
-                <wp:lineTo x="0" y="21456"/>
-                <wp:lineTo x="21551" y="21456"/>
-                <wp:lineTo x="21551" y="0"/>
-                <wp:lineTo x="0" y="0"/>
-              </wp:wrapPolygon>
-            </wp:wrapTight>
-            <wp:docPr id="36" name="image2.png"/>
-            <wp:cNvGraphicFramePr/>
-            <a:graphic xmlns:a="http://schemas.openxmlformats.org/drawingml/2006/main">
-              <a:graphicData uri="http://schemas.openxmlformats.org/drawingml/2006/picture">
-                <pic:pic xmlns:pic="http://schemas.openxmlformats.org/drawingml/2006/picture">
-                  <pic:nvPicPr>
-                    <pic:cNvPr id="0" name="image2.png"/>
-                    <pic:cNvPicPr preferRelativeResize="0"/>
-                  </pic:nvPicPr>
-                  <pic:blipFill>
-                    <a:blip r:embed="rId9" cstate="print">
-                      <a:extLst>
-                        <a:ext uri="{28A0092B-C50C-407E-A947-70E740481C1C}">
-                          <a14:useLocalDpi xmlns:a14="http://schemas.microsoft.com/office/drawing/2010/main" val="0"/>
-                        </a:ext>
-                      </a:extLst>
-                    </a:blip>
-                    <a:srcRect/>
-                    <a:stretch>
-                      <a:fillRect/>
-                    </a:stretch>
-                  </pic:blipFill>
-                  <pic:spPr>
-                    <a:xfrm>
-                      <a:off x="0" y="0"/>
-                      <a:ext cx="5021580" cy="2857500"/>
-                    </a:xfrm>
-                    <a:prstGeom prst="rect">
-                      <a:avLst/>
-                    </a:prstGeom>
-                    <a:ln/>
-                  </pic:spPr>
-                </pic:pic>
-              </a:graphicData>
-            </a:graphic>
-            <wp14:sizeRelH relativeFrom="margin">
-              <wp14:pctWidth>0</wp14:pctWidth>
-            </wp14:sizeRelH>
-            <wp14:sizeRelV relativeFrom="margin">
-              <wp14:pctHeight>0</wp14:pctHeight>
-            </wp14:sizeRelV>
-          </wp:anchor>
-        </w:drawing>
-      </w:r>
-    </w:p>
-    <w:p>
-      <w:pPr>
-        <w:jc w:val="both"/>
-        <w:rPr>
-          <w:rFonts w:ascii="Times New Roman" w:hAnsi="Times New Roman" w:cs="Times New Roman"/>
-          <w:b/>
-          <w:sz w:val="28"/>
-          <w:szCs w:val="24"/>
-        </w:rPr>
-      </w:pPr>
-    </w:p>
-    <w:p>
-      <w:pPr>
-        <w:jc w:val="both"/>
-        <w:rPr>
-          <w:rFonts w:ascii="Times New Roman" w:hAnsi="Times New Roman" w:cs="Times New Roman"/>
-          <w:b/>
-          <w:sz w:val="28"/>
-          <w:szCs w:val="24"/>
-        </w:rPr>
-      </w:pPr>
-    </w:p>
-    <w:p>
-      <w:pPr>
-        <w:jc w:val="both"/>
-        <w:rPr>
-          <w:rFonts w:ascii="Times New Roman" w:hAnsi="Times New Roman" w:cs="Times New Roman"/>
-          <w:b/>
-          <w:sz w:val="28"/>
-          <w:szCs w:val="24"/>
-        </w:rPr>
-      </w:pPr>
-    </w:p>
-    <w:p>
-      <w:pPr>
-        <w:jc w:val="both"/>
-        <w:rPr>
-          <w:rFonts w:ascii="Times New Roman" w:hAnsi="Times New Roman" w:cs="Times New Roman"/>
-          <w:b/>
-          <w:sz w:val="28"/>
-          <w:szCs w:val="24"/>
-        </w:rPr>
-      </w:pPr>
-    </w:p>
-    <w:p>
-      <w:pPr>
-        <w:jc w:val="both"/>
-        <w:rPr>
-          <w:rFonts w:ascii="Times New Roman" w:hAnsi="Times New Roman" w:cs="Times New Roman"/>
-          <w:b/>
-          <w:sz w:val="28"/>
-          <w:szCs w:val="24"/>
-        </w:rPr>
-      </w:pPr>
-    </w:p>
-    <w:p>
-      <w:pPr>
-        <w:jc w:val="both"/>
-        <w:rPr>
-          <w:rFonts w:ascii="Times New Roman" w:hAnsi="Times New Roman" w:cs="Times New Roman"/>
-          <w:b/>
-          <w:sz w:val="28"/>
-          <w:szCs w:val="24"/>
-        </w:rPr>
-      </w:pPr>
-    </w:p>
-    <w:p>
-      <w:pPr>
-        <w:jc w:val="both"/>
-        <w:rPr>
-          <w:rFonts w:ascii="Times New Roman" w:hAnsi="Times New Roman" w:cs="Times New Roman"/>
-          <w:b/>
-          <w:sz w:val="28"/>
-          <w:szCs w:val="24"/>
-        </w:rPr>
-      </w:pPr>
-    </w:p>
-    <w:p>
-      <w:pPr>
-        <w:jc w:val="both"/>
-        <w:rPr>
-          <w:rFonts w:ascii="Times New Roman" w:hAnsi="Times New Roman" w:cs="Times New Roman"/>
-          <w:b/>
-          <w:sz w:val="28"/>
-          <w:szCs w:val="24"/>
-        </w:rPr>
-      </w:pPr>
-    </w:p>
-    <w:p>
-      <w:pPr>
-        <w:spacing w:line="240" w:lineRule="auto"/>
-        <w:jc w:val="both"/>
-        <w:rPr>
-          <w:rFonts w:ascii="Times New Roman" w:hAnsi="Times New Roman" w:cs="Times New Roman"/>
-          <w:b/>
-          <w:sz w:val="28"/>
-          <w:szCs w:val="24"/>
-        </w:rPr>
-      </w:pPr>
-      <w:r>
-        <w:rPr>
-          <w:rFonts w:ascii="Times New Roman" w:hAnsi="Times New Roman" w:cs="Times New Roman"/>
-          <w:b/>
-          <w:sz w:val="28"/>
-          <w:szCs w:val="24"/>
-        </w:rPr>
-        <w:t>Relevant examples of SaaS:</w:t>
-      </w:r>
-    </w:p>
-    <w:p>
-      <w:pPr>
-        <w:spacing w:line="240" w:lineRule="auto"/>
-        <w:jc w:val="both"/>
-        <w:rPr>
-          <w:rFonts w:ascii="Times New Roman" w:hAnsi="Times New Roman" w:cs="Times New Roman"/>
-          <w:bCs/>
-          <w:sz w:val="24"/>
-        </w:rPr>
-      </w:pPr>
-    </w:p>
-    <w:p>
-      <w:pPr>
-        <w:spacing w:line="240" w:lineRule="auto"/>
-        <w:jc w:val="both"/>
-        <w:rPr>
-          <w:rFonts w:ascii="Times New Roman" w:hAnsi="Times New Roman" w:cs="Times New Roman"/>
-          <w:bCs/>
-          <w:sz w:val="24"/>
-        </w:rPr>
-      </w:pPr>
-      <w:r>
-        <w:rPr>
-          <w:rFonts w:ascii="Times New Roman" w:hAnsi="Times New Roman" w:cs="Times New Roman"/>
-          <w:bCs/>
-          <w:sz w:val="24"/>
-        </w:rPr>
-        <w:t>•</w:t>
-      </w:r>
-      <w:r>
-        <w:rPr>
-          <w:rFonts w:ascii="Times New Roman" w:hAnsi="Times New Roman" w:cs="Times New Roman"/>
-          <w:bCs/>
-          <w:sz w:val="24"/>
-        </w:rPr>
-        <w:t xml:space="preserve"> </w:t>
-      </w:r>
-      <w:r>
-        <w:rPr>
-          <w:rFonts w:ascii="Times New Roman" w:hAnsi="Times New Roman" w:cs="Times New Roman"/>
-          <w:b/>
-          <w:sz w:val="24"/>
-        </w:rPr>
-        <w:t>Google Workspace (formerly G Suite)</w:t>
-      </w:r>
-      <w:r>
-        <w:rPr>
-          <w:rFonts w:ascii="Times New Roman" w:hAnsi="Times New Roman" w:cs="Times New Roman"/>
-          <w:bCs/>
-          <w:sz w:val="24"/>
-        </w:rPr>
-        <w:t>: Google Workspace provides a suite of cloud-based productivity and collaboration tools, including Gmail, Google Drive, Google Docs, Google Sheets, Google Slides, and Google Calendar.</w:t>
-      </w:r>
-    </w:p>
-    <w:p>
-      <w:pPr>
-        <w:spacing w:line="240" w:lineRule="auto"/>
-        <w:jc w:val="both"/>
-        <w:rPr>
-          <w:rFonts w:ascii="Times New Roman" w:hAnsi="Times New Roman" w:cs="Times New Roman"/>
-          <w:bCs/>
-          <w:sz w:val="24"/>
-        </w:rPr>
-      </w:pPr>
-      <w:r>
-        <w:rPr>
-          <w:rFonts w:ascii="Times New Roman" w:hAnsi="Times New Roman" w:cs="Times New Roman"/>
-          <w:bCs/>
-          <w:sz w:val="24"/>
-        </w:rPr>
-        <w:t>•</w:t>
-      </w:r>
-      <w:r>
-        <w:rPr>
-          <w:rFonts w:ascii="Times New Roman" w:hAnsi="Times New Roman" w:cs="Times New Roman"/>
-          <w:bCs/>
-          <w:sz w:val="24"/>
-        </w:rPr>
-        <w:t xml:space="preserve"> </w:t>
-      </w:r>
-      <w:r>
-        <w:rPr>
-          <w:rFonts w:ascii="Times New Roman" w:hAnsi="Times New Roman" w:cs="Times New Roman"/>
-          <w:b/>
-          <w:sz w:val="24"/>
-        </w:rPr>
-        <w:t>Salesforce</w:t>
-      </w:r>
-      <w:r>
-        <w:rPr>
-          <w:rFonts w:ascii="Times New Roman" w:hAnsi="Times New Roman" w:cs="Times New Roman"/>
-          <w:bCs/>
-          <w:sz w:val="24"/>
-        </w:rPr>
-        <w:t>: Salesforce is a leading customer relationship management (CRM) platform that offers a range of cloud-based applications for sales, service, marketing, and commerce.</w:t>
-      </w:r>
-    </w:p>
-    <w:p>
-      <w:pPr>
-        <w:spacing w:line="240" w:lineRule="auto"/>
-        <w:jc w:val="both"/>
-        <w:rPr>
-          <w:rFonts w:ascii="Times New Roman" w:hAnsi="Times New Roman" w:cs="Times New Roman"/>
-          <w:bCs/>
-          <w:sz w:val="24"/>
-        </w:rPr>
-      </w:pPr>
-      <w:r>
-        <w:rPr>
-          <w:rFonts w:ascii="Times New Roman" w:hAnsi="Times New Roman" w:cs="Times New Roman"/>
-          <w:bCs/>
-          <w:sz w:val="24"/>
-        </w:rPr>
-        <w:t>•</w:t>
-      </w:r>
-      <w:r>
-        <w:rPr>
-          <w:rFonts w:ascii="Times New Roman" w:hAnsi="Times New Roman" w:cs="Times New Roman"/>
-          <w:bCs/>
-          <w:sz w:val="24"/>
-        </w:rPr>
-        <w:t xml:space="preserve"> </w:t>
-      </w:r>
-      <w:r>
-        <w:rPr>
-          <w:rFonts w:ascii="Times New Roman" w:hAnsi="Times New Roman" w:cs="Times New Roman"/>
-          <w:b/>
-          <w:sz w:val="24"/>
-        </w:rPr>
-        <w:t>Microsoft Office 365</w:t>
-      </w:r>
-      <w:r>
-        <w:rPr>
-          <w:rFonts w:ascii="Times New Roman" w:hAnsi="Times New Roman" w:cs="Times New Roman"/>
-          <w:bCs/>
-          <w:sz w:val="24"/>
-        </w:rPr>
-        <w:t>: Office 365 is a subscription-based service that offers access to popular Microsoft Office applications such as Word, Excel, PowerPoint, Outlook, and OneDrive, along with collaboration tools like Microsoft Teams and SharePoint Online.</w:t>
-      </w:r>
-    </w:p>
-    <w:p>
-      <w:pPr>
-        <w:spacing w:line="240" w:lineRule="auto"/>
-        <w:jc w:val="both"/>
-        <w:rPr>
-          <w:rFonts w:ascii="Times New Roman" w:hAnsi="Times New Roman" w:cs="Times New Roman"/>
-          <w:bCs/>
-          <w:sz w:val="24"/>
-        </w:rPr>
-      </w:pPr>
-      <w:r>
-        <w:rPr>
-          <w:rFonts w:ascii="Times New Roman" w:hAnsi="Times New Roman" w:cs="Times New Roman"/>
-          <w:bCs/>
-          <w:sz w:val="24"/>
-        </w:rPr>
-        <w:t>•</w:t>
-      </w:r>
-      <w:r>
-        <w:rPr>
-          <w:rFonts w:ascii="Times New Roman" w:hAnsi="Times New Roman" w:cs="Times New Roman"/>
-          <w:bCs/>
-          <w:sz w:val="24"/>
-        </w:rPr>
-        <w:t xml:space="preserve"> </w:t>
-      </w:r>
-      <w:r>
-        <w:rPr>
-          <w:rFonts w:ascii="Times New Roman" w:hAnsi="Times New Roman" w:cs="Times New Roman"/>
-          <w:b/>
-          <w:sz w:val="24"/>
-        </w:rPr>
-        <w:t>Dropbox</w:t>
-      </w:r>
-      <w:r>
-        <w:rPr>
-          <w:rFonts w:ascii="Times New Roman" w:hAnsi="Times New Roman" w:cs="Times New Roman"/>
-          <w:bCs/>
-          <w:sz w:val="24"/>
-        </w:rPr>
-        <w:t>: Dropbox is a cloud-based file hosting service that allows users to store and synchronize files across devices, share files and folders with others, and collaborate on documents in real-time.</w:t>
-      </w:r>
-    </w:p>
-    <w:p>
-      <w:pPr>
-        <w:spacing w:line="240" w:lineRule="auto"/>
-        <w:jc w:val="both"/>
-        <w:rPr>
-          <w:rFonts w:ascii="Times New Roman" w:hAnsi="Times New Roman" w:cs="Times New Roman"/>
-          <w:bCs/>
-          <w:sz w:val="24"/>
-        </w:rPr>
-      </w:pPr>
-      <w:r>
-        <w:rPr>
-          <w:rFonts w:ascii="Times New Roman" w:hAnsi="Times New Roman" w:cs="Times New Roman"/>
-          <w:bCs/>
-          <w:sz w:val="24"/>
-        </w:rPr>
-        <w:t>•</w:t>
-      </w:r>
-      <w:r>
-        <w:rPr>
-          <w:rFonts w:ascii="Times New Roman" w:hAnsi="Times New Roman" w:cs="Times New Roman"/>
-          <w:bCs/>
-          <w:sz w:val="24"/>
-        </w:rPr>
-        <w:t xml:space="preserve"> </w:t>
-      </w:r>
-      <w:r>
-        <w:rPr>
-          <w:rFonts w:ascii="Times New Roman" w:hAnsi="Times New Roman" w:cs="Times New Roman"/>
-          <w:b/>
-          <w:sz w:val="24"/>
-        </w:rPr>
-        <w:t>Slack</w:t>
-      </w:r>
-      <w:r>
-        <w:rPr>
-          <w:rFonts w:ascii="Times New Roman" w:hAnsi="Times New Roman" w:cs="Times New Roman"/>
-          <w:bCs/>
-          <w:sz w:val="24"/>
-        </w:rPr>
-        <w:t>: Slack is a team communication and collaboration platform that offers messaging, file sharing, and integration with other productivity tools and services.</w:t>
-      </w:r>
-    </w:p>
-    <w:p>
-      <w:pPr>
-        <w:spacing w:line="240" w:lineRule="auto"/>
-        <w:jc w:val="both"/>
-        <w:rPr>
-          <w:rFonts w:ascii="Times New Roman" w:hAnsi="Times New Roman" w:cs="Times New Roman"/>
-          <w:bCs/>
-          <w:sz w:val="24"/>
-        </w:rPr>
-      </w:pPr>
-      <w:r>
-        <w:rPr>
-          <w:rFonts w:ascii="Times New Roman" w:hAnsi="Times New Roman" w:cs="Times New Roman"/>
-          <w:bCs/>
-          <w:sz w:val="24"/>
-        </w:rPr>
-        <w:t>•</w:t>
-      </w:r>
-      <w:r>
-        <w:rPr>
-          <w:rFonts w:ascii="Times New Roman" w:hAnsi="Times New Roman" w:cs="Times New Roman"/>
-          <w:bCs/>
-          <w:sz w:val="24"/>
-        </w:rPr>
-        <w:t xml:space="preserve"> </w:t>
-      </w:r>
-      <w:r>
-        <w:rPr>
-          <w:rFonts w:ascii="Times New Roman" w:hAnsi="Times New Roman" w:cs="Times New Roman"/>
-          <w:b/>
-          <w:sz w:val="24"/>
-        </w:rPr>
-        <w:t>Zoom</w:t>
-      </w:r>
-      <w:r>
-        <w:rPr>
-          <w:rFonts w:ascii="Times New Roman" w:hAnsi="Times New Roman" w:cs="Times New Roman"/>
-          <w:bCs/>
-          <w:sz w:val="24"/>
-        </w:rPr>
-        <w:t>: Zoom is a cloud-based video conferencing and online meeting platform that enables users to host virtual meetings, webinars, and conferences with participants from anywhere in the world.</w:t>
-      </w:r>
-    </w:p>
-    <w:p>
-      <w:pPr>
-        <w:spacing w:line="240" w:lineRule="auto"/>
-        <w:jc w:val="both"/>
-        <w:rPr>
-          <w:rFonts w:ascii="Times New Roman" w:hAnsi="Times New Roman" w:cs="Times New Roman"/>
-          <w:bCs/>
-          <w:sz w:val="24"/>
-        </w:rPr>
-      </w:pPr>
-      <w:r>
-        <w:rPr>
-          <w:rFonts w:ascii="Times New Roman" w:hAnsi="Times New Roman" w:cs="Times New Roman"/>
-          <w:bCs/>
-          <w:sz w:val="24"/>
-        </w:rPr>
-        <w:t>•</w:t>
-      </w:r>
-      <w:r>
-        <w:rPr>
-          <w:rFonts w:ascii="Times New Roman" w:hAnsi="Times New Roman" w:cs="Times New Roman"/>
-          <w:bCs/>
-          <w:sz w:val="24"/>
-        </w:rPr>
-        <w:t xml:space="preserve"> </w:t>
-      </w:r>
-      <w:r>
-        <w:rPr>
-          <w:rFonts w:ascii="Times New Roman" w:hAnsi="Times New Roman" w:cs="Times New Roman"/>
-          <w:b/>
-          <w:sz w:val="24"/>
-        </w:rPr>
-        <w:t>Adobe Creative Cloud</w:t>
-      </w:r>
-      <w:r>
-        <w:rPr>
-          <w:rFonts w:ascii="Times New Roman" w:hAnsi="Times New Roman" w:cs="Times New Roman"/>
-          <w:bCs/>
-          <w:sz w:val="24"/>
-        </w:rPr>
-        <w:t>: Adobe Creative Cloud provides a suite of creative software applications for graphic design, video editing, photography, and web development, including Photoshop, Illustrator, InDesign, Premiere Pro, and Dreamweaver.</w:t>
-      </w:r>
-    </w:p>
-    <w:p>
-      <w:pPr>
-        <w:spacing w:line="240" w:lineRule="auto"/>
-        <w:jc w:val="both"/>
-        <w:rPr>
-          <w:rFonts w:ascii="Times New Roman" w:hAnsi="Times New Roman" w:cs="Times New Roman"/>
-          <w:bCs/>
-          <w:sz w:val="24"/>
-        </w:rPr>
-      </w:pPr>
-      <w:r>
-        <w:rPr>
-          <w:rFonts w:ascii="Times New Roman" w:hAnsi="Times New Roman" w:cs="Times New Roman"/>
-          <w:bCs/>
-          <w:sz w:val="24"/>
-        </w:rPr>
-        <w:t>•</w:t>
-      </w:r>
-      <w:r>
-        <w:rPr>
-          <w:rFonts w:ascii="Times New Roman" w:hAnsi="Times New Roman" w:cs="Times New Roman"/>
-          <w:bCs/>
-          <w:sz w:val="24"/>
-        </w:rPr>
-        <w:t xml:space="preserve"> </w:t>
-      </w:r>
-      <w:r>
-        <w:rPr>
-          <w:rFonts w:ascii="Times New Roman" w:hAnsi="Times New Roman" w:cs="Times New Roman"/>
-          <w:b/>
-          <w:sz w:val="24"/>
-        </w:rPr>
-        <w:t>Shopify</w:t>
-      </w:r>
-      <w:r>
-        <w:rPr>
-          <w:rFonts w:ascii="Times New Roman" w:hAnsi="Times New Roman" w:cs="Times New Roman"/>
-          <w:bCs/>
-          <w:sz w:val="24"/>
-        </w:rPr>
-        <w:t>: Shopify is an e-commerce platform that allows businesses to create and customize online stores, manage inventory, process payments, and track sales and customer data.</w:t>
-      </w:r>
-    </w:p>
-    <w:p>
-      <w:pPr>
-        <w:spacing w:line="240" w:lineRule="auto"/>
-        <w:jc w:val="both"/>
-        <w:rPr>
-          <w:rFonts w:ascii="Times New Roman" w:hAnsi="Times New Roman" w:cs="Times New Roman"/>
-          <w:bCs/>
-          <w:sz w:val="24"/>
-        </w:rPr>
-      </w:pPr>
-      <w:r>
-        <w:rPr>
-          <w:rFonts w:ascii="Times New Roman" w:hAnsi="Times New Roman" w:cs="Times New Roman"/>
-          <w:bCs/>
-          <w:sz w:val="24"/>
-        </w:rPr>
-        <w:t>•</w:t>
-      </w:r>
-      <w:r>
-        <w:rPr>
-          <w:rFonts w:ascii="Times New Roman" w:hAnsi="Times New Roman" w:cs="Times New Roman"/>
-          <w:bCs/>
-          <w:sz w:val="24"/>
-        </w:rPr>
-        <w:t xml:space="preserve"> </w:t>
-      </w:r>
-      <w:r>
-        <w:rPr>
-          <w:rFonts w:ascii="Times New Roman" w:hAnsi="Times New Roman" w:cs="Times New Roman"/>
-          <w:b/>
-          <w:sz w:val="24"/>
-        </w:rPr>
-        <w:t>QuickBooks Online</w:t>
-      </w:r>
-      <w:r>
-        <w:rPr>
-          <w:rFonts w:ascii="Times New Roman" w:hAnsi="Times New Roman" w:cs="Times New Roman"/>
-          <w:bCs/>
-          <w:sz w:val="24"/>
-        </w:rPr>
-        <w:t>: QuickBooks Online is a cloud-based accounting software solution for small businesses, offering features such as invoicing, expense tracking, payroll management, and financial reporting.</w:t>
-      </w:r>
-    </w:p>
-    <w:p>
-      <w:pPr>
-        <w:spacing w:line="240" w:lineRule="auto"/>
-        <w:jc w:val="both"/>
-        <w:rPr>
-          <w:rFonts w:ascii="Times New Roman" w:hAnsi="Times New Roman" w:cs="Times New Roman"/>
-          <w:bCs/>
-          <w:sz w:val="24"/>
-        </w:rPr>
-      </w:pPr>
-      <w:r>
-        <w:rPr>
-          <w:rFonts w:ascii="Times New Roman" w:hAnsi="Times New Roman" w:cs="Times New Roman"/>
-          <w:bCs/>
-          <w:sz w:val="24"/>
-        </w:rPr>
-        <w:t>•</w:t>
-      </w:r>
-      <w:r>
-        <w:rPr>
-          <w:rFonts w:ascii="Times New Roman" w:hAnsi="Times New Roman" w:cs="Times New Roman"/>
-          <w:bCs/>
-          <w:sz w:val="24"/>
-        </w:rPr>
-        <w:t xml:space="preserve"> </w:t>
-      </w:r>
-      <w:r>
-        <w:rPr>
-          <w:rFonts w:ascii="Times New Roman" w:hAnsi="Times New Roman" w:cs="Times New Roman"/>
-          <w:b/>
-          <w:sz w:val="24"/>
-        </w:rPr>
-        <w:t>Zendesk</w:t>
-      </w:r>
-      <w:r>
-        <w:rPr>
-          <w:rFonts w:ascii="Times New Roman" w:hAnsi="Times New Roman" w:cs="Times New Roman"/>
-          <w:bCs/>
-          <w:sz w:val="24"/>
-        </w:rPr>
-        <w:t>: Zendesk is a cloud-based customer service and support platform that helps businesses manage customer interactions across multiple channels, including email, chat, phone, and social media.</w:t>
-      </w:r>
-    </w:p>
-    <w:p>
-      <w:pPr>
-        <w:spacing w:line="240" w:lineRule="auto"/>
-        <w:jc w:val="both"/>
-        <w:rPr>
-          <w:rFonts w:ascii="Times New Roman" w:hAnsi="Times New Roman" w:cs="Times New Roman"/>
-          <w:bCs/>
-          <w:sz w:val="24"/>
-        </w:rPr>
-      </w:pPr>
-    </w:p>
-    <w:p>
-      <w:pPr>
-        <w:spacing w:line="240" w:lineRule="auto"/>
-        <w:jc w:val="both"/>
-        <w:rPr>
-          <w:rFonts w:ascii="Times New Roman" w:hAnsi="Times New Roman" w:cs="Times New Roman"/>
-          <w:bCs/>
-          <w:sz w:val="24"/>
-        </w:rPr>
-      </w:pPr>
-    </w:p>
-    <w:p>
-      <w:pPr>
-        <w:spacing w:line="240" w:lineRule="auto"/>
-        <w:jc w:val="both"/>
-        <w:rPr>
-          <w:rFonts w:ascii="Times New Roman" w:hAnsi="Times New Roman" w:cs="Times New Roman"/>
-          <w:b/>
-          <w:sz w:val="28"/>
-          <w:szCs w:val="24"/>
-        </w:rPr>
-      </w:pPr>
-      <w:r>
-        <w:rPr>
-          <w:rFonts w:ascii="Times New Roman" w:hAnsi="Times New Roman" w:cs="Times New Roman"/>
-          <w:b/>
-          <w:sz w:val="28"/>
-          <w:szCs w:val="24"/>
-        </w:rPr>
-        <w:t>Modern day examples of SAAS applications used on daily basis by consumers</w:t>
-      </w:r>
-      <w:r>
-        <w:rPr>
-          <w:rFonts w:ascii="Times New Roman" w:hAnsi="Times New Roman" w:cs="Times New Roman"/>
-          <w:b/>
-          <w:sz w:val="28"/>
-          <w:szCs w:val="24"/>
-        </w:rPr>
-        <w:t>:</w:t>
-      </w:r>
-    </w:p>
-    <w:p>
-      <w:pPr>
-        <w:spacing w:line="240" w:lineRule="auto"/>
-        <w:jc w:val="both"/>
-        <w:rPr>
-          <w:rFonts w:ascii="Times New Roman" w:hAnsi="Times New Roman" w:cs="Times New Roman"/>
-          <w:bCs/>
-          <w:sz w:val="24"/>
-        </w:rPr>
-      </w:pPr>
-    </w:p>
-    <w:p>
-      <w:pPr>
-        <w:spacing w:line="240" w:lineRule="auto"/>
-        <w:jc w:val="both"/>
-        <w:rPr>
-          <w:rFonts w:ascii="Times New Roman" w:hAnsi="Times New Roman" w:cs="Times New Roman"/>
-          <w:bCs/>
-          <w:sz w:val="24"/>
-        </w:rPr>
-      </w:pPr>
-      <w:r>
-        <w:rPr>
-          <w:rFonts w:ascii="Times New Roman" w:hAnsi="Times New Roman" w:cs="Times New Roman"/>
-          <w:bCs/>
-          <w:sz w:val="24"/>
-        </w:rPr>
-        <w:t xml:space="preserve">• </w:t>
-      </w:r>
-      <w:r>
-        <w:rPr>
-          <w:rFonts w:ascii="Times New Roman" w:hAnsi="Times New Roman" w:cs="Times New Roman"/>
-          <w:b/>
-          <w:sz w:val="24"/>
-        </w:rPr>
-        <w:t>Communication and Collaboration Tools</w:t>
-      </w:r>
-      <w:r>
-        <w:rPr>
-          <w:rFonts w:ascii="Times New Roman" w:hAnsi="Times New Roman" w:cs="Times New Roman"/>
-          <w:bCs/>
-          <w:sz w:val="24"/>
-        </w:rPr>
-        <w:t>:</w:t>
-      </w:r>
-    </w:p>
-    <w:p>
-      <w:pPr>
-        <w:spacing w:line="240" w:lineRule="auto"/>
-        <w:jc w:val="both"/>
-        <w:rPr>
-          <w:rFonts w:ascii="Times New Roman" w:hAnsi="Times New Roman" w:cs="Times New Roman"/>
-          <w:bCs/>
-          <w:sz w:val="24"/>
-        </w:rPr>
-      </w:pPr>
-      <w:r>
-        <w:rPr>
-          <w:rFonts w:ascii="Times New Roman" w:hAnsi="Times New Roman" w:cs="Times New Roman"/>
-          <w:bCs/>
-          <w:sz w:val="24"/>
-        </w:rPr>
-        <w:t>Email Services: Consumers widely use SaaS email services like Gmail, Outlook, and Yahoo Mail for personal and professional communication.</w:t>
-      </w:r>
-    </w:p>
-    <w:p>
-      <w:pPr>
-        <w:spacing w:line="240" w:lineRule="auto"/>
-        <w:jc w:val="both"/>
-        <w:rPr>
-          <w:rFonts w:ascii="Times New Roman" w:hAnsi="Times New Roman" w:cs="Times New Roman"/>
-          <w:bCs/>
-          <w:sz w:val="24"/>
-        </w:rPr>
-      </w:pPr>
-      <w:r>
-        <w:rPr>
-          <w:rFonts w:ascii="Times New Roman" w:hAnsi="Times New Roman" w:cs="Times New Roman"/>
-          <w:bCs/>
-          <w:sz w:val="24"/>
-        </w:rPr>
-        <w:t>Messaging Platforms: Instant messaging and collaboration platforms such as WhatsApp, Facebook Messenger, and Slack are popular among consumers for staying in touch with friends, family, and colleagues.</w:t>
-      </w:r>
-    </w:p>
-    <w:p>
-      <w:pPr>
-        <w:spacing w:line="240" w:lineRule="auto"/>
-        <w:jc w:val="both"/>
-        <w:rPr>
-          <w:rFonts w:ascii="Times New Roman" w:hAnsi="Times New Roman" w:cs="Times New Roman"/>
-          <w:bCs/>
-          <w:sz w:val="24"/>
-        </w:rPr>
-      </w:pPr>
-      <w:r>
-        <w:rPr>
-          <w:rFonts w:ascii="Times New Roman" w:hAnsi="Times New Roman" w:cs="Times New Roman"/>
-          <w:bCs/>
-          <w:sz w:val="24"/>
-        </w:rPr>
-        <w:t xml:space="preserve">• </w:t>
-      </w:r>
-      <w:r>
-        <w:rPr>
-          <w:rFonts w:ascii="Times New Roman" w:hAnsi="Times New Roman" w:cs="Times New Roman"/>
-          <w:b/>
-          <w:sz w:val="24"/>
-        </w:rPr>
-        <w:t>Entertainment Streaming Services</w:t>
-      </w:r>
-      <w:r>
-        <w:rPr>
-          <w:rFonts w:ascii="Times New Roman" w:hAnsi="Times New Roman" w:cs="Times New Roman"/>
-          <w:bCs/>
-          <w:sz w:val="24"/>
-        </w:rPr>
-        <w:t>:</w:t>
-      </w:r>
-    </w:p>
-    <w:p>
-      <w:pPr>
-        <w:spacing w:line="240" w:lineRule="auto"/>
-        <w:jc w:val="both"/>
-        <w:rPr>
-          <w:rFonts w:ascii="Times New Roman" w:hAnsi="Times New Roman" w:cs="Times New Roman"/>
-          <w:bCs/>
-          <w:sz w:val="24"/>
-        </w:rPr>
-      </w:pPr>
-      <w:r>
-        <w:rPr>
-          <w:rFonts w:ascii="Times New Roman" w:hAnsi="Times New Roman" w:cs="Times New Roman"/>
-          <w:bCs/>
-          <w:sz w:val="24"/>
-        </w:rPr>
-        <w:t>Video Streaming: Platforms like Netflix, Amazon Prime Video, Disney+, and Hulu deliver on-demand streaming of movies, TV shows, and original content to consumers' devices over the internet.</w:t>
-      </w:r>
-    </w:p>
-    <w:p>
-      <w:pPr>
-        <w:spacing w:line="240" w:lineRule="auto"/>
-        <w:jc w:val="both"/>
-        <w:rPr>
-          <w:rFonts w:ascii="Times New Roman" w:hAnsi="Times New Roman" w:cs="Times New Roman"/>
-          <w:bCs/>
-          <w:sz w:val="24"/>
-        </w:rPr>
-      </w:pPr>
-      <w:r>
-        <w:rPr>
-          <w:rFonts w:ascii="Times New Roman" w:hAnsi="Times New Roman" w:cs="Times New Roman"/>
-          <w:bCs/>
-          <w:sz w:val="24"/>
-        </w:rPr>
-        <w:t>Music Streaming: Services like Spotify, Apple Music, and Pandora offer subscription-based music streaming, allowing users to access a vast library of songs and create personalized playlists.</w:t>
-      </w:r>
-    </w:p>
-    <w:p>
-      <w:pPr>
-        <w:spacing w:line="240" w:lineRule="auto"/>
-        <w:jc w:val="both"/>
-        <w:rPr>
-          <w:rFonts w:ascii="Times New Roman" w:hAnsi="Times New Roman" w:cs="Times New Roman"/>
-          <w:bCs/>
-          <w:sz w:val="24"/>
-        </w:rPr>
-      </w:pPr>
-      <w:r>
-        <w:rPr>
-          <w:rFonts w:ascii="Times New Roman" w:hAnsi="Times New Roman" w:cs="Times New Roman"/>
-          <w:bCs/>
-          <w:sz w:val="24"/>
-        </w:rPr>
-        <w:t xml:space="preserve">• </w:t>
-      </w:r>
-      <w:r>
-        <w:rPr>
-          <w:rFonts w:ascii="Times New Roman" w:hAnsi="Times New Roman" w:cs="Times New Roman"/>
-          <w:b/>
-          <w:sz w:val="24"/>
-        </w:rPr>
-        <w:t>Social Media Networks</w:t>
-      </w:r>
-      <w:r>
-        <w:rPr>
-          <w:rFonts w:ascii="Times New Roman" w:hAnsi="Times New Roman" w:cs="Times New Roman"/>
-          <w:bCs/>
-          <w:sz w:val="24"/>
-        </w:rPr>
-        <w:t>:</w:t>
-      </w:r>
-    </w:p>
-    <w:p>
-      <w:pPr>
-        <w:spacing w:line="240" w:lineRule="auto"/>
-        <w:jc w:val="both"/>
-        <w:rPr>
-          <w:rFonts w:ascii="Times New Roman" w:hAnsi="Times New Roman" w:cs="Times New Roman"/>
-          <w:bCs/>
-          <w:sz w:val="24"/>
-        </w:rPr>
-      </w:pPr>
-      <w:r>
-        <w:rPr>
-          <w:rFonts w:ascii="Times New Roman" w:hAnsi="Times New Roman" w:cs="Times New Roman"/>
-          <w:bCs/>
-          <w:sz w:val="24"/>
-        </w:rPr>
-        <w:t>Social media platforms such as Facebook, Instagram, Twitter, and Snapchat provide SaaS-based services for sharing content, connecting with friends and family, and engaging with online communities.</w:t>
-      </w:r>
-    </w:p>
-    <w:p>
-      <w:pPr>
-        <w:jc w:val="both"/>
-        <w:rPr>
-          <w:rFonts w:ascii="Times New Roman" w:hAnsi="Times New Roman" w:cs="Times New Roman"/>
-          <w:bCs/>
-          <w:sz w:val="24"/>
-        </w:rPr>
-      </w:pPr>
-      <w:r>
-        <w:rPr>
-          <w:rFonts w:ascii="Times New Roman" w:hAnsi="Times New Roman" w:cs="Times New Roman"/>
-          <w:bCs/>
-          <w:sz w:val="24"/>
-        </w:rPr>
-        <w:t xml:space="preserve">• </w:t>
-      </w:r>
-      <w:r>
-        <w:rPr>
-          <w:rFonts w:ascii="Times New Roman" w:hAnsi="Times New Roman" w:cs="Times New Roman"/>
-          <w:b/>
-          <w:sz w:val="24"/>
-        </w:rPr>
-        <w:t>Online Shopping and Retail</w:t>
-      </w:r>
-      <w:r>
-        <w:rPr>
-          <w:rFonts w:ascii="Times New Roman" w:hAnsi="Times New Roman" w:cs="Times New Roman"/>
-          <w:bCs/>
-          <w:sz w:val="24"/>
-        </w:rPr>
-        <w:t>:</w:t>
-      </w:r>
-    </w:p>
-    <w:p>
-      <w:pPr>
-        <w:jc w:val="both"/>
-        <w:rPr>
-          <w:rFonts w:ascii="Times New Roman" w:hAnsi="Times New Roman" w:cs="Times New Roman"/>
-          <w:bCs/>
-          <w:sz w:val="24"/>
-        </w:rPr>
-      </w:pPr>
-      <w:r>
-        <w:rPr>
-          <w:rFonts w:ascii="Times New Roman" w:hAnsi="Times New Roman" w:cs="Times New Roman"/>
-          <w:bCs/>
-          <w:sz w:val="24"/>
-        </w:rPr>
-        <w:t>E-commerce platforms like Amazon, eBay, Shopify, and Etsy offer consumers the convenience of shopping online for a wide range of products, from electronics and clothing to groceries and handmade goods.</w:t>
-      </w:r>
-    </w:p>
-    <w:p>
-      <w:pPr>
-        <w:jc w:val="both"/>
-        <w:rPr>
-          <w:rFonts w:ascii="Times New Roman" w:hAnsi="Times New Roman" w:cs="Times New Roman"/>
-          <w:bCs/>
-          <w:sz w:val="24"/>
-        </w:rPr>
-      </w:pPr>
-      <w:r>
-        <w:rPr>
-          <w:rFonts w:ascii="Times New Roman" w:hAnsi="Times New Roman" w:cs="Times New Roman"/>
-          <w:bCs/>
-          <w:sz w:val="24"/>
-        </w:rPr>
-        <w:t xml:space="preserve">• </w:t>
-      </w:r>
-      <w:r>
-        <w:rPr>
-          <w:rFonts w:ascii="Times New Roman" w:hAnsi="Times New Roman" w:cs="Times New Roman"/>
-          <w:b/>
-          <w:sz w:val="24"/>
-        </w:rPr>
-        <w:t>Cloud Storage and Backup Services</w:t>
-      </w:r>
-      <w:r>
-        <w:rPr>
-          <w:rFonts w:ascii="Times New Roman" w:hAnsi="Times New Roman" w:cs="Times New Roman"/>
-          <w:bCs/>
-          <w:sz w:val="24"/>
-        </w:rPr>
-        <w:t>:</w:t>
-      </w:r>
-    </w:p>
-    <w:p>
-      <w:pPr>
-        <w:jc w:val="both"/>
-        <w:rPr>
-          <w:rFonts w:ascii="Times New Roman" w:hAnsi="Times New Roman" w:cs="Times New Roman"/>
-          <w:bCs/>
-          <w:sz w:val="24"/>
-        </w:rPr>
-      </w:pPr>
-      <w:r>
-        <w:rPr>
-          <w:rFonts w:ascii="Times New Roman" w:hAnsi="Times New Roman" w:cs="Times New Roman"/>
-          <w:bCs/>
-          <w:sz w:val="24"/>
-        </w:rPr>
-        <w:t>Cloud storage services such as Google Drive, iCloud, Dropbox, and Microsoft OneDrive allow consumers to store, access, and sync files across multiple devices securely.</w:t>
-      </w:r>
-    </w:p>
-    <w:p>
-      <w:pPr>
-        <w:jc w:val="both"/>
-        <w:rPr>
-          <w:rFonts w:ascii="Times New Roman" w:hAnsi="Times New Roman" w:cs="Times New Roman"/>
-          <w:bCs/>
-          <w:sz w:val="24"/>
-        </w:rPr>
-      </w:pPr>
-      <w:r>
-        <w:rPr>
-          <w:rFonts w:ascii="Times New Roman" w:hAnsi="Times New Roman" w:cs="Times New Roman"/>
-          <w:bCs/>
-          <w:sz w:val="24"/>
-        </w:rPr>
-        <w:t xml:space="preserve">• </w:t>
-      </w:r>
-      <w:r>
-        <w:rPr>
-          <w:rFonts w:ascii="Times New Roman" w:hAnsi="Times New Roman" w:cs="Times New Roman"/>
-          <w:b/>
-          <w:sz w:val="24"/>
-        </w:rPr>
-        <w:t>Personal Finance Management</w:t>
-      </w:r>
-      <w:r>
-        <w:rPr>
-          <w:rFonts w:ascii="Times New Roman" w:hAnsi="Times New Roman" w:cs="Times New Roman"/>
-          <w:bCs/>
-          <w:sz w:val="24"/>
-        </w:rPr>
-        <w:t>:</w:t>
-      </w:r>
-    </w:p>
-    <w:p>
-      <w:pPr>
-        <w:jc w:val="both"/>
-        <w:rPr>
-          <w:rFonts w:ascii="Times New Roman" w:hAnsi="Times New Roman" w:cs="Times New Roman"/>
-          <w:bCs/>
-          <w:sz w:val="24"/>
-        </w:rPr>
-      </w:pPr>
-      <w:r>
-        <w:rPr>
-          <w:rFonts w:ascii="Times New Roman" w:hAnsi="Times New Roman" w:cs="Times New Roman"/>
-          <w:bCs/>
-          <w:sz w:val="24"/>
-        </w:rPr>
-        <w:t>SaaS-based personal finance management tools like Mint, Quicken, and YNAB help consumers track expenses, create budgets, manage investments, and monitor financial health.</w:t>
-      </w:r>
-    </w:p>
-    <w:p>
-      <w:pPr>
-        <w:jc w:val="both"/>
-        <w:rPr>
-          <w:rFonts w:ascii="Times New Roman" w:hAnsi="Times New Roman" w:cs="Times New Roman"/>
-          <w:bCs/>
-          <w:sz w:val="24"/>
-        </w:rPr>
-      </w:pPr>
-      <w:r>
-        <w:rPr>
-          <w:rFonts w:ascii="Times New Roman" w:hAnsi="Times New Roman" w:cs="Times New Roman"/>
-          <w:bCs/>
-          <w:sz w:val="24"/>
-        </w:rPr>
-        <w:t xml:space="preserve">• </w:t>
-      </w:r>
-      <w:r>
-        <w:rPr>
-          <w:rFonts w:ascii="Times New Roman" w:hAnsi="Times New Roman" w:cs="Times New Roman"/>
-          <w:b/>
-          <w:sz w:val="24"/>
-        </w:rPr>
-        <w:t>Fitness and Health Apps</w:t>
-      </w:r>
-      <w:r>
-        <w:rPr>
-          <w:rFonts w:ascii="Times New Roman" w:hAnsi="Times New Roman" w:cs="Times New Roman"/>
-          <w:bCs/>
-          <w:sz w:val="24"/>
-        </w:rPr>
-        <w:t>:</w:t>
-      </w:r>
-    </w:p>
-    <w:p>
-      <w:pPr>
-        <w:jc w:val="both"/>
-        <w:rPr>
-          <w:rFonts w:ascii="Times New Roman" w:hAnsi="Times New Roman" w:cs="Times New Roman"/>
-          <w:bCs/>
-          <w:sz w:val="24"/>
-        </w:rPr>
-      </w:pPr>
-      <w:r>
-        <w:rPr>
-          <w:rFonts w:ascii="Times New Roman" w:hAnsi="Times New Roman" w:cs="Times New Roman"/>
-          <w:bCs/>
-          <w:sz w:val="24"/>
-        </w:rPr>
-        <w:t>Fitness tracking apps like Fitbit, Strava, and MyFitnessPal offer SaaS solutions for consumers to monitor physical activity, set fitness goals, and track nutrition.</w:t>
-      </w:r>
-    </w:p>
-    <w:p>
-      <w:pPr>
-        <w:jc w:val="both"/>
-        <w:rPr>
-          <w:rFonts w:ascii="Times New Roman" w:hAnsi="Times New Roman" w:cs="Times New Roman"/>
-          <w:bCs/>
-          <w:sz w:val="24"/>
-        </w:rPr>
-      </w:pPr>
-      <w:r>
-        <w:rPr>
-          <w:rFonts w:ascii="Times New Roman" w:hAnsi="Times New Roman" w:cs="Times New Roman"/>
-          <w:bCs/>
-          <w:sz w:val="24"/>
-        </w:rPr>
-        <w:t xml:space="preserve">• </w:t>
-      </w:r>
-      <w:r>
-        <w:rPr>
-          <w:rFonts w:ascii="Times New Roman" w:hAnsi="Times New Roman" w:cs="Times New Roman"/>
-          <w:b/>
-          <w:sz w:val="24"/>
-        </w:rPr>
-        <w:t>Travel and Hospitality Booking Platforms</w:t>
-      </w:r>
-      <w:r>
-        <w:rPr>
-          <w:rFonts w:ascii="Times New Roman" w:hAnsi="Times New Roman" w:cs="Times New Roman"/>
-          <w:bCs/>
-          <w:sz w:val="24"/>
-        </w:rPr>
-        <w:t>:</w:t>
-      </w:r>
-    </w:p>
-    <w:p>
-      <w:pPr>
-        <w:jc w:val="both"/>
-        <w:rPr>
-          <w:rFonts w:ascii="Times New Roman" w:hAnsi="Times New Roman" w:cs="Times New Roman"/>
-          <w:bCs/>
-          <w:sz w:val="24"/>
-        </w:rPr>
-      </w:pPr>
-      <w:r>
-        <w:rPr>
-          <w:rFonts w:ascii="Times New Roman" w:hAnsi="Times New Roman" w:cs="Times New Roman"/>
-          <w:bCs/>
-          <w:sz w:val="24"/>
-        </w:rPr>
-        <w:t>Travel booking websites and apps like Expedia, Booking.com, Airbnb, and TripAdvisor provide consumers with SaaS-based platforms for researching, planning, and booking accommodations, flights, and experiences.</w:t>
-      </w:r>
-    </w:p>
-    <w:p>
-      <w:pPr>
-        <w:jc w:val="both"/>
-        <w:rPr>
-          <w:rFonts w:ascii="Times New Roman" w:hAnsi="Times New Roman" w:cs="Times New Roman"/>
-          <w:bCs/>
-          <w:sz w:val="24"/>
-        </w:rPr>
-      </w:pPr>
-      <w:r>
-        <w:rPr>
-          <w:rFonts w:ascii="Times New Roman" w:hAnsi="Times New Roman" w:cs="Times New Roman"/>
-          <w:bCs/>
-          <w:sz w:val="24"/>
-        </w:rPr>
-        <w:t xml:space="preserve">• </w:t>
-      </w:r>
-      <w:r>
-        <w:rPr>
-          <w:rFonts w:ascii="Times New Roman" w:hAnsi="Times New Roman" w:cs="Times New Roman"/>
-          <w:b/>
-          <w:sz w:val="24"/>
-        </w:rPr>
-        <w:t>Online Learning and Education</w:t>
-      </w:r>
-      <w:r>
-        <w:rPr>
-          <w:rFonts w:ascii="Times New Roman" w:hAnsi="Times New Roman" w:cs="Times New Roman"/>
-          <w:bCs/>
-          <w:sz w:val="24"/>
-        </w:rPr>
-        <w:t>:</w:t>
-      </w:r>
-    </w:p>
-    <w:p>
-      <w:pPr>
-        <w:jc w:val="both"/>
-        <w:rPr>
-          <w:rFonts w:ascii="Times New Roman" w:hAnsi="Times New Roman" w:cs="Times New Roman"/>
-          <w:bCs/>
-          <w:sz w:val="24"/>
-        </w:rPr>
-      </w:pPr>
-      <w:r>
-        <w:rPr>
-          <w:rFonts w:ascii="Times New Roman" w:hAnsi="Times New Roman" w:cs="Times New Roman"/>
-          <w:bCs/>
-          <w:sz w:val="24"/>
-        </w:rPr>
-        <w:t>E-learning platforms such as Coursera, Udemy, Khan Academy, and Duolingo offer SaaS-based courses and educational resources for consumers to learn new skills, languages, and subjects online.</w:t>
-      </w:r>
-    </w:p>
-    <w:p>
-      <w:pPr>
-        <w:jc w:val="both"/>
-        <w:rPr>
-          <w:rFonts w:ascii="Times New Roman" w:hAnsi="Times New Roman" w:cs="Times New Roman"/>
-          <w:b/>
-          <w:sz w:val="28"/>
-          <w:szCs w:val="24"/>
-        </w:rPr>
-      </w:pPr>
-    </w:p>
-    <w:p>
-      <w:pPr>
-        <w:jc w:val="both"/>
-        <w:rPr>
-          <w:rFonts w:ascii="Times New Roman" w:hAnsi="Times New Roman" w:cs="Times New Roman"/>
-          <w:b/>
-          <w:sz w:val="28"/>
-          <w:szCs w:val="24"/>
-        </w:rPr>
-      </w:pPr>
-    </w:p>
-    <w:p>
-      <w:pPr>
-        <w:jc w:val="both"/>
-        <w:rPr>
-          <w:rFonts w:ascii="Times New Roman" w:hAnsi="Times New Roman" w:cs="Times New Roman"/>
-          <w:b/>
-          <w:sz w:val="28"/>
-          <w:szCs w:val="24"/>
-        </w:rPr>
-      </w:pPr>
-    </w:p>
-    <w:p>
-      <w:pPr>
-        <w:jc w:val="both"/>
-        <w:rPr>
-          <w:rFonts w:ascii="Times New Roman" w:hAnsi="Times New Roman" w:cs="Times New Roman"/>
-          <w:b/>
-          <w:sz w:val="28"/>
-          <w:szCs w:val="24"/>
-        </w:rPr>
-      </w:pPr>
-    </w:p>
-    <w:p>
-      <w:pPr>
-        <w:jc w:val="both"/>
-        <w:rPr>
-          <w:rFonts w:ascii="Times New Roman" w:hAnsi="Times New Roman" w:cs="Times New Roman"/>
-          <w:b/>
-          <w:sz w:val="28"/>
-          <w:szCs w:val="24"/>
-        </w:rPr>
-      </w:pPr>
-    </w:p>
-    <w:p>
-      <w:pPr>
-        <w:jc w:val="both"/>
-        <w:rPr>
-          <w:rFonts w:ascii="Times New Roman" w:hAnsi="Times New Roman" w:cs="Times New Roman"/>
-          <w:b/>
-          <w:sz w:val="28"/>
-          <w:szCs w:val="24"/>
-        </w:rPr>
-      </w:pPr>
-    </w:p>
-    <w:p>
-      <w:pPr>
-        <w:jc w:val="both"/>
-        <w:rPr>
-          <w:rFonts w:ascii="Times New Roman" w:hAnsi="Times New Roman" w:cs="Times New Roman"/>
-          <w:b/>
-          <w:sz w:val="28"/>
-          <w:szCs w:val="24"/>
-        </w:rPr>
-      </w:pPr>
-    </w:p>
-    <w:p>
-      <w:pPr>
-        <w:jc w:val="both"/>
-        <w:rPr>
-          <w:rFonts w:ascii="Times New Roman" w:hAnsi="Times New Roman" w:cs="Times New Roman"/>
-          <w:b/>
-          <w:sz w:val="28"/>
-          <w:szCs w:val="24"/>
-        </w:rPr>
-      </w:pPr>
-    </w:p>
-    <w:p>
-      <w:pPr>
-        <w:jc w:val="both"/>
-        <w:rPr>
-          <w:rFonts w:ascii="Times New Roman" w:hAnsi="Times New Roman" w:cs="Times New Roman"/>
-          <w:b/>
-          <w:sz w:val="28"/>
           <w:szCs w:val="24"/>
         </w:rPr>
       </w:pPr>
@@ -3671,7 +1884,97 @@
           <w:sz w:val="24"/>
           <w:szCs w:val="24"/>
         </w:rPr>
-        <w:t>Book enthusiasts often face challenges in organizing and keeping track of their reading progress, book collections, and future reading plans. The lack of a centralized and user-friendly platform can lead to confusion, duplicated purchases, and missed opportunities to explore new literary works. Additionally, the absence of a community-driven platform limits the ability to share book recommendations, reviews, and engage with like-minded individuals.</w:t>
+        <w:t xml:space="preserve">Book enthusiasts often face challenges in organizing and keeping track of their reading progress, book collections, and future reading plans. The lack of a centralized and user-friendly platform can lead to confusion, duplicated purchases, and missed opportunities to explore new literary works. Additionally, the absence of a community-driven platform limits the ability to share book recommendations, reviews, and engage with like-minded </w:t>
+      </w:r>
+      <w:proofErr w:type="spellStart"/>
+      <w:r>
+        <w:rPr>
+          <w:rFonts w:ascii="Times New Roman" w:hAnsi="Times New Roman" w:cs="Times New Roman"/>
+          <w:sz w:val="24"/>
+          <w:szCs w:val="24"/>
+        </w:rPr>
+        <w:t>individuals.The</w:t>
+      </w:r>
+      <w:proofErr w:type="spellEnd"/>
+      <w:r>
+        <w:rPr>
+          <w:rFonts w:ascii="Times New Roman" w:hAnsi="Times New Roman" w:cs="Times New Roman"/>
+          <w:sz w:val="24"/>
+          <w:szCs w:val="24"/>
+        </w:rPr>
+        <w:t xml:space="preserve"> primary objective of the </w:t>
+      </w:r>
+      <w:proofErr w:type="spellStart"/>
+      <w:r>
+        <w:rPr>
+          <w:rFonts w:ascii="Times New Roman" w:hAnsi="Times New Roman" w:cs="Times New Roman"/>
+          <w:sz w:val="24"/>
+          <w:szCs w:val="24"/>
+        </w:rPr>
+        <w:t>BookHive</w:t>
+      </w:r>
+      <w:proofErr w:type="spellEnd"/>
+      <w:r>
+        <w:rPr>
+          <w:rFonts w:ascii="Times New Roman" w:hAnsi="Times New Roman" w:cs="Times New Roman"/>
+          <w:sz w:val="24"/>
+          <w:szCs w:val="24"/>
+        </w:rPr>
+        <w:t xml:space="preserve"> project is to develop a </w:t>
+      </w:r>
+      <w:r>
+        <w:rPr>
+          <w:rFonts w:ascii="Times New Roman" w:hAnsi="Times New Roman" w:cs="Times New Roman"/>
+          <w:sz w:val="24"/>
+          <w:szCs w:val="24"/>
+        </w:rPr>
+        <w:t>React web-</w:t>
+      </w:r>
+      <w:r>
+        <w:rPr>
+          <w:rFonts w:ascii="Times New Roman" w:hAnsi="Times New Roman" w:cs="Times New Roman"/>
+          <w:sz w:val="24"/>
+          <w:szCs w:val="24"/>
+        </w:rPr>
+        <w:t>application that addresses these challenges by providing a comprehensive and user-friendly solution for managing personal book lists and fostering a vibrant community for book discussions and recommendations.</w:t>
+      </w:r>
+    </w:p>
+    <w:p>
+      <w:pPr>
+        <w:spacing w:line="240" w:lineRule="auto"/>
+        <w:rPr>
+          <w:rFonts w:ascii="Times New Roman" w:hAnsi="Times New Roman" w:cs="Times New Roman"/>
+          <w:sz w:val="24"/>
+          <w:szCs w:val="24"/>
+        </w:rPr>
+      </w:pPr>
+    </w:p>
+    <w:p>
+      <w:pPr>
+        <w:spacing w:line="240" w:lineRule="auto"/>
+        <w:rPr>
+          <w:rFonts w:ascii="Times New Roman" w:hAnsi="Times New Roman" w:cs="Times New Roman"/>
+          <w:sz w:val="24"/>
+          <w:szCs w:val="24"/>
+        </w:rPr>
+      </w:pPr>
+      <w:r>
+        <w:rPr>
+          <w:rFonts w:ascii="Times New Roman" w:hAnsi="Times New Roman" w:cs="Times New Roman"/>
+          <w:b/>
+          <w:bCs/>
+          <w:sz w:val="24"/>
+          <w:szCs w:val="24"/>
+        </w:rPr>
+        <w:t>Input</w:t>
+      </w:r>
+      <w:r>
+        <w:rPr>
+          <w:rFonts w:ascii="Times New Roman" w:hAnsi="Times New Roman" w:cs="Times New Roman"/>
+          <w:sz w:val="24"/>
+          <w:szCs w:val="24"/>
+        </w:rPr>
+        <w:t>:</w:t>
       </w:r>
     </w:p>
     <w:p>
@@ -3690,7 +1993,7 @@
           <w:sz w:val="24"/>
           <w:szCs w:val="24"/>
         </w:rPr>
-        <w:t xml:space="preserve">The primary objective of the </w:t>
+        <w:t xml:space="preserve">The input to the </w:t>
       </w:r>
       <w:proofErr w:type="spellStart"/>
       <w:r>
@@ -3708,7 +2011,101 @@
           <w:sz w:val="24"/>
           <w:szCs w:val="24"/>
         </w:rPr>
-        <w:t xml:space="preserve"> project is to develop a cloud-based Software as a Service (SaaS) application that addresses these challenges by providing a comprehensive and user-friendly solution for managing personal book lists and fostering a vibrant community for book discussions and recommendations.</w:t>
+        <w:t xml:space="preserve"> application consists of the following:</w:t>
+      </w:r>
+    </w:p>
+    <w:p>
+      <w:pPr>
+        <w:spacing w:line="240" w:lineRule="auto"/>
+        <w:jc w:val="both"/>
+        <w:rPr>
+          <w:rFonts w:ascii="Times New Roman" w:hAnsi="Times New Roman" w:cs="Times New Roman"/>
+          <w:sz w:val="24"/>
+          <w:szCs w:val="24"/>
+        </w:rPr>
+      </w:pPr>
+      <w:r>
+        <w:rPr>
+          <w:rFonts w:ascii="Times New Roman" w:hAnsi="Times New Roman" w:cs="Times New Roman"/>
+          <w:sz w:val="24"/>
+          <w:szCs w:val="24"/>
+        </w:rPr>
+        <w:t>1. User Registration and Authentication: Users must provide their personal information, such as name, email address, and a secure password, to create an account and authenticate themselves.</w:t>
+      </w:r>
+    </w:p>
+    <w:p>
+      <w:pPr>
+        <w:spacing w:line="240" w:lineRule="auto"/>
+        <w:jc w:val="both"/>
+        <w:rPr>
+          <w:rFonts w:ascii="Times New Roman" w:hAnsi="Times New Roman" w:cs="Times New Roman"/>
+          <w:sz w:val="24"/>
+          <w:szCs w:val="24"/>
+        </w:rPr>
+      </w:pPr>
+      <w:r>
+        <w:rPr>
+          <w:rFonts w:ascii="Times New Roman" w:hAnsi="Times New Roman" w:cs="Times New Roman"/>
+          <w:sz w:val="24"/>
+          <w:szCs w:val="24"/>
+        </w:rPr>
+        <w:t>2. Book Information: Users can input details about books, including title, author, cover image, brief description, and optionally, a personal rating or review.</w:t>
+      </w:r>
+    </w:p>
+    <w:p>
+      <w:pPr>
+        <w:spacing w:line="240" w:lineRule="auto"/>
+        <w:jc w:val="both"/>
+        <w:rPr>
+          <w:rFonts w:ascii="Times New Roman" w:hAnsi="Times New Roman" w:cs="Times New Roman"/>
+          <w:sz w:val="24"/>
+          <w:szCs w:val="24"/>
+        </w:rPr>
+      </w:pPr>
+      <w:r>
+        <w:rPr>
+          <w:rFonts w:ascii="Times New Roman" w:hAnsi="Times New Roman" w:cs="Times New Roman"/>
+          <w:sz w:val="24"/>
+          <w:szCs w:val="24"/>
+        </w:rPr>
+        <w:t xml:space="preserve">3. List Management: Users can add books to three distinct lists: "Read," "Currently Reading," and "Want to Read," allowing them to organize their reading progress and </w:t>
+      </w:r>
+      <w:proofErr w:type="gramStart"/>
+      <w:r>
+        <w:rPr>
+          <w:rFonts w:ascii="Times New Roman" w:hAnsi="Times New Roman" w:cs="Times New Roman"/>
+          <w:sz w:val="24"/>
+          <w:szCs w:val="24"/>
+        </w:rPr>
+        <w:t>future plans</w:t>
+      </w:r>
+      <w:proofErr w:type="gramEnd"/>
+      <w:r>
+        <w:rPr>
+          <w:rFonts w:ascii="Times New Roman" w:hAnsi="Times New Roman" w:cs="Times New Roman"/>
+          <w:sz w:val="24"/>
+          <w:szCs w:val="24"/>
+        </w:rPr>
+        <w:t>.</w:t>
+      </w:r>
+    </w:p>
+    <w:p>
+      <w:pPr>
+        <w:spacing w:line="240" w:lineRule="auto"/>
+        <w:jc w:val="both"/>
+        <w:rPr>
+          <w:rFonts w:ascii="Times New Roman" w:hAnsi="Times New Roman" w:cs="Times New Roman"/>
+          <w:sz w:val="24"/>
+          <w:szCs w:val="24"/>
+        </w:rPr>
+      </w:pPr>
+      <w:r>
+        <w:rPr>
+          <w:rFonts w:ascii="Times New Roman" w:hAnsi="Times New Roman" w:cs="Times New Roman"/>
+          <w:sz w:val="24"/>
+          <w:szCs w:val="24"/>
+        </w:rPr>
+        <w:t>4. User Interactions: Users can engage with the community by leaving reviews, ratings, and comments on books, as well as interacting with other users' reviews and recommendations.</w:t>
       </w:r>
     </w:p>
     <w:p>
@@ -3738,7 +2135,7 @@
           <w:sz w:val="24"/>
           <w:szCs w:val="24"/>
         </w:rPr>
-        <w:t>Input</w:t>
+        <w:t>Output</w:t>
       </w:r>
       <w:r>
         <w:rPr>
@@ -3765,7 +2162,7 @@
           <w:sz w:val="24"/>
           <w:szCs w:val="24"/>
         </w:rPr>
-        <w:t xml:space="preserve">The input to the </w:t>
+        <w:t xml:space="preserve">The output of the </w:t>
       </w:r>
       <w:proofErr w:type="spellStart"/>
       <w:r>
@@ -3783,7 +2180,7 @@
           <w:sz w:val="24"/>
           <w:szCs w:val="24"/>
         </w:rPr>
-        <w:t xml:space="preserve"> application consists of the following:</w:t>
+        <w:t xml:space="preserve"> application includes the following:</w:t>
       </w:r>
     </w:p>
     <w:p>
@@ -3802,7 +2199,15 @@
           <w:sz w:val="24"/>
           <w:szCs w:val="24"/>
         </w:rPr>
-        <w:t>1. User Registration and Authentication: Users must provide their personal information, such as name, email address, and a secure password, to create an account and authenticate themselves.</w:t>
+        <w:t>1. Personalized Book Lists: Users can view and manage their personal "Read," "Currently Reading," and "Want to Read" book lists</w:t>
+      </w:r>
+      <w:r>
+        <w:rPr>
+          <w:rFonts w:ascii="Times New Roman" w:hAnsi="Times New Roman" w:cs="Times New Roman"/>
+          <w:sz w:val="24"/>
+          <w:szCs w:val="24"/>
+        </w:rPr>
+        <w:t>.</w:t>
       </w:r>
     </w:p>
     <w:p>
@@ -3821,7 +2226,7 @@
           <w:sz w:val="24"/>
           <w:szCs w:val="24"/>
         </w:rPr>
-        <w:t>2. Book Information: Users can input details about books, including title, author, cover image, brief description, and optionally, a personal rating or review.</w:t>
+        <w:t>2. Book Details: Users can access detailed information about each book, including title, author, cover image, description, average rating, and reviews from the community.</w:t>
       </w:r>
     </w:p>
     <w:p>
@@ -3840,25 +2245,25 @@
           <w:sz w:val="24"/>
           <w:szCs w:val="24"/>
         </w:rPr>
-        <w:t xml:space="preserve">3. List Management: Users can add books to three distinct lists: "Read," "Currently Reading," and "Want to Read," allowing them to organize their reading progress and </w:t>
-      </w:r>
-      <w:proofErr w:type="gramStart"/>
-      <w:r>
-        <w:rPr>
-          <w:rFonts w:ascii="Times New Roman" w:hAnsi="Times New Roman" w:cs="Times New Roman"/>
-          <w:sz w:val="24"/>
-          <w:szCs w:val="24"/>
-        </w:rPr>
-        <w:t>future plans</w:t>
-      </w:r>
-      <w:proofErr w:type="gramEnd"/>
-      <w:r>
-        <w:rPr>
-          <w:rFonts w:ascii="Times New Roman" w:hAnsi="Times New Roman" w:cs="Times New Roman"/>
-          <w:sz w:val="24"/>
-          <w:szCs w:val="24"/>
-        </w:rPr>
-        <w:t>.</w:t>
+        <w:t xml:space="preserve">3. Community Recommendations: Users can explore book recommendations based on reviews, ratings, and popularity within the </w:t>
+      </w:r>
+      <w:proofErr w:type="spellStart"/>
+      <w:r>
+        <w:rPr>
+          <w:rFonts w:ascii="Times New Roman" w:hAnsi="Times New Roman" w:cs="Times New Roman"/>
+          <w:sz w:val="24"/>
+          <w:szCs w:val="24"/>
+        </w:rPr>
+        <w:t>BookHive</w:t>
+      </w:r>
+      <w:proofErr w:type="spellEnd"/>
+      <w:r>
+        <w:rPr>
+          <w:rFonts w:ascii="Times New Roman" w:hAnsi="Times New Roman" w:cs="Times New Roman"/>
+          <w:sz w:val="24"/>
+          <w:szCs w:val="24"/>
+        </w:rPr>
+        <w:t xml:space="preserve"> community.</w:t>
       </w:r>
     </w:p>
     <w:p>
@@ -3877,213 +2282,8 @@
           <w:sz w:val="24"/>
           <w:szCs w:val="24"/>
         </w:rPr>
-        <w:t>4. User Interactions: Users can engage with the community by leaving reviews, ratings, and comments on books, as well as interacting with other users' reviews and recommendations.</w:t>
-      </w:r>
-    </w:p>
-    <w:p>
-      <w:pPr>
-        <w:spacing w:line="240" w:lineRule="auto"/>
-        <w:rPr>
-          <w:rFonts w:ascii="Times New Roman" w:hAnsi="Times New Roman" w:cs="Times New Roman"/>
-          <w:sz w:val="24"/>
-          <w:szCs w:val="24"/>
-        </w:rPr>
-      </w:pPr>
-    </w:p>
-    <w:p>
-      <w:pPr>
-        <w:spacing w:line="240" w:lineRule="auto"/>
-        <w:rPr>
-          <w:rFonts w:ascii="Times New Roman" w:hAnsi="Times New Roman" w:cs="Times New Roman"/>
-          <w:sz w:val="24"/>
-          <w:szCs w:val="24"/>
-        </w:rPr>
-      </w:pPr>
-      <w:r>
-        <w:rPr>
-          <w:rFonts w:ascii="Times New Roman" w:hAnsi="Times New Roman" w:cs="Times New Roman"/>
-          <w:b/>
-          <w:bCs/>
-          <w:sz w:val="24"/>
-          <w:szCs w:val="24"/>
-        </w:rPr>
-        <w:t>Output</w:t>
-      </w:r>
-      <w:r>
-        <w:rPr>
-          <w:rFonts w:ascii="Times New Roman" w:hAnsi="Times New Roman" w:cs="Times New Roman"/>
-          <w:sz w:val="24"/>
-          <w:szCs w:val="24"/>
-        </w:rPr>
-        <w:t>:</w:t>
-      </w:r>
-    </w:p>
-    <w:p>
-      <w:pPr>
-        <w:spacing w:line="240" w:lineRule="auto"/>
-        <w:jc w:val="both"/>
-        <w:rPr>
-          <w:rFonts w:ascii="Times New Roman" w:hAnsi="Times New Roman" w:cs="Times New Roman"/>
-          <w:sz w:val="24"/>
-          <w:szCs w:val="24"/>
-        </w:rPr>
-      </w:pPr>
-      <w:r>
-        <w:rPr>
-          <w:rFonts w:ascii="Times New Roman" w:hAnsi="Times New Roman" w:cs="Times New Roman"/>
-          <w:sz w:val="24"/>
-          <w:szCs w:val="24"/>
-        </w:rPr>
-        <w:t xml:space="preserve">The output of the </w:t>
-      </w:r>
-      <w:proofErr w:type="spellStart"/>
-      <w:r>
-        <w:rPr>
-          <w:rFonts w:ascii="Times New Roman" w:hAnsi="Times New Roman" w:cs="Times New Roman"/>
-          <w:sz w:val="24"/>
-          <w:szCs w:val="24"/>
-        </w:rPr>
-        <w:t>BookHive</w:t>
-      </w:r>
-      <w:proofErr w:type="spellEnd"/>
-      <w:r>
-        <w:rPr>
-          <w:rFonts w:ascii="Times New Roman" w:hAnsi="Times New Roman" w:cs="Times New Roman"/>
-          <w:sz w:val="24"/>
-          <w:szCs w:val="24"/>
-        </w:rPr>
-        <w:t xml:space="preserve"> application includes the following:</w:t>
-      </w:r>
-    </w:p>
-    <w:p>
-      <w:pPr>
-        <w:spacing w:line="240" w:lineRule="auto"/>
-        <w:jc w:val="both"/>
-        <w:rPr>
-          <w:rFonts w:ascii="Times New Roman" w:hAnsi="Times New Roman" w:cs="Times New Roman"/>
-          <w:sz w:val="24"/>
-          <w:szCs w:val="24"/>
-        </w:rPr>
-      </w:pPr>
-      <w:r>
-        <w:rPr>
-          <w:rFonts w:ascii="Times New Roman" w:hAnsi="Times New Roman" w:cs="Times New Roman"/>
-          <w:sz w:val="24"/>
-          <w:szCs w:val="24"/>
-        </w:rPr>
-        <w:t xml:space="preserve">1. Personalized Book Lists: Users can view and manage their personal "Read," "Currently Reading," and "Want to Read" book lists, providing a comprehensive overview of their reading progress and </w:t>
-      </w:r>
-      <w:proofErr w:type="gramStart"/>
-      <w:r>
-        <w:rPr>
-          <w:rFonts w:ascii="Times New Roman" w:hAnsi="Times New Roman" w:cs="Times New Roman"/>
-          <w:sz w:val="24"/>
-          <w:szCs w:val="24"/>
-        </w:rPr>
-        <w:t>future plans</w:t>
-      </w:r>
-      <w:proofErr w:type="gramEnd"/>
-      <w:r>
-        <w:rPr>
-          <w:rFonts w:ascii="Times New Roman" w:hAnsi="Times New Roman" w:cs="Times New Roman"/>
-          <w:sz w:val="24"/>
-          <w:szCs w:val="24"/>
-        </w:rPr>
-        <w:t>.</w:t>
-      </w:r>
-    </w:p>
-    <w:p>
-      <w:pPr>
-        <w:spacing w:line="240" w:lineRule="auto"/>
-        <w:jc w:val="both"/>
-        <w:rPr>
-          <w:rFonts w:ascii="Times New Roman" w:hAnsi="Times New Roman" w:cs="Times New Roman"/>
-          <w:sz w:val="24"/>
-          <w:szCs w:val="24"/>
-        </w:rPr>
-      </w:pPr>
-      <w:r>
-        <w:rPr>
-          <w:rFonts w:ascii="Times New Roman" w:hAnsi="Times New Roman" w:cs="Times New Roman"/>
-          <w:sz w:val="24"/>
-          <w:szCs w:val="24"/>
-        </w:rPr>
-        <w:t>2. Book Details: Users can access detailed information about each book, including title, author, cover image, description, average rating, and reviews from the community.</w:t>
-      </w:r>
-    </w:p>
-    <w:p>
-      <w:pPr>
-        <w:spacing w:line="240" w:lineRule="auto"/>
-        <w:jc w:val="both"/>
-        <w:rPr>
-          <w:rFonts w:ascii="Times New Roman" w:hAnsi="Times New Roman" w:cs="Times New Roman"/>
-          <w:sz w:val="24"/>
-          <w:szCs w:val="24"/>
-        </w:rPr>
-      </w:pPr>
-      <w:r>
-        <w:rPr>
-          <w:rFonts w:ascii="Times New Roman" w:hAnsi="Times New Roman" w:cs="Times New Roman"/>
-          <w:sz w:val="24"/>
-          <w:szCs w:val="24"/>
-        </w:rPr>
-        <w:t xml:space="preserve">3. Community Recommendations: Users can explore book recommendations based on reviews, ratings, and popularity within the </w:t>
-      </w:r>
-      <w:proofErr w:type="spellStart"/>
-      <w:r>
-        <w:rPr>
-          <w:rFonts w:ascii="Times New Roman" w:hAnsi="Times New Roman" w:cs="Times New Roman"/>
-          <w:sz w:val="24"/>
-          <w:szCs w:val="24"/>
-        </w:rPr>
-        <w:t>BookHive</w:t>
-      </w:r>
-      <w:proofErr w:type="spellEnd"/>
-      <w:r>
-        <w:rPr>
-          <w:rFonts w:ascii="Times New Roman" w:hAnsi="Times New Roman" w:cs="Times New Roman"/>
-          <w:sz w:val="24"/>
-          <w:szCs w:val="24"/>
-        </w:rPr>
-        <w:t xml:space="preserve"> community.</w:t>
-      </w:r>
-    </w:p>
-    <w:p>
-      <w:pPr>
-        <w:spacing w:line="240" w:lineRule="auto"/>
-        <w:jc w:val="both"/>
-        <w:rPr>
-          <w:rFonts w:ascii="Times New Roman" w:hAnsi="Times New Roman" w:cs="Times New Roman"/>
-          <w:sz w:val="24"/>
-          <w:szCs w:val="24"/>
-        </w:rPr>
-      </w:pPr>
-      <w:r>
-        <w:rPr>
-          <w:rFonts w:ascii="Times New Roman" w:hAnsi="Times New Roman" w:cs="Times New Roman"/>
-          <w:sz w:val="24"/>
-          <w:szCs w:val="24"/>
-        </w:rPr>
         <w:t>4. User Profiles: Users can view their own profiles, displaying their personal book lists, reviews, and ratings, as well as interact with other users' profiles and shared content.</w:t>
       </w:r>
-    </w:p>
-    <w:p>
-      <w:pPr>
-        <w:rPr>
-          <w:rFonts w:ascii="Times New Roman" w:hAnsi="Times New Roman" w:cs="Times New Roman"/>
-          <w:sz w:val="28"/>
-          <w:szCs w:val="28"/>
-        </w:rPr>
-      </w:pPr>
-    </w:p>
-    <w:p>
-      <w:pPr>
-        <w:rPr>
-          <w:rFonts w:ascii="Times New Roman" w:hAnsi="Times New Roman" w:cs="Times New Roman"/>
-          <w:sz w:val="28"/>
-          <w:szCs w:val="28"/>
-        </w:rPr>
-      </w:pPr>
     </w:p>
     <w:p>
       <w:pPr>
@@ -4644,128 +2844,43 @@
           </w:p>
         </w:tc>
       </w:tr>
-      <w:tr>
-        <w:trPr>
-          <w:trHeight w:val="567"/>
-        </w:trPr>
-        <w:tc>
-          <w:tcPr>
-            <w:tcW w:w="592" w:type="dxa"/>
-            <w:tcBorders>
-              <w:top w:val="single" w:sz="4" w:space="0" w:color="auto"/>
-              <w:left w:val="single" w:sz="4" w:space="0" w:color="auto"/>
-              <w:bottom w:val="single" w:sz="4" w:space="0" w:color="auto"/>
-              <w:right w:val="single" w:sz="4" w:space="0" w:color="auto"/>
-            </w:tcBorders>
-            <w:vAlign w:val="center"/>
-          </w:tcPr>
-          <w:p>
-            <w:pPr>
-              <w:rPr>
-                <w:rFonts w:ascii="Times New Roman" w:eastAsia="Calibri" w:hAnsi="Times New Roman" w:cs="Times New Roman"/>
-                <w:sz w:val="24"/>
-                <w:szCs w:val="24"/>
-              </w:rPr>
-            </w:pPr>
-            <w:r>
-              <w:rPr>
-                <w:rFonts w:ascii="Times New Roman" w:eastAsia="Calibri" w:hAnsi="Times New Roman" w:cs="Times New Roman"/>
-                <w:sz w:val="24"/>
-                <w:szCs w:val="24"/>
-              </w:rPr>
-              <w:t>4</w:t>
-            </w:r>
-          </w:p>
-        </w:tc>
-        <w:tc>
-          <w:tcPr>
-            <w:tcW w:w="2493" w:type="dxa"/>
-            <w:tcBorders>
-              <w:top w:val="single" w:sz="4" w:space="0" w:color="auto"/>
-              <w:left w:val="single" w:sz="4" w:space="0" w:color="auto"/>
-              <w:bottom w:val="single" w:sz="4" w:space="0" w:color="auto"/>
-              <w:right w:val="single" w:sz="4" w:space="0" w:color="auto"/>
-            </w:tcBorders>
-            <w:vAlign w:val="center"/>
-          </w:tcPr>
-          <w:p>
-            <w:pPr>
-              <w:rPr>
-                <w:rFonts w:ascii="Times New Roman" w:eastAsia="Calibri" w:hAnsi="Times New Roman" w:cs="Times New Roman"/>
-                <w:sz w:val="24"/>
-                <w:szCs w:val="24"/>
-              </w:rPr>
-            </w:pPr>
-            <w:r>
-              <w:rPr>
-                <w:rFonts w:ascii="Times New Roman" w:eastAsia="Calibri" w:hAnsi="Times New Roman" w:cs="Times New Roman"/>
-                <w:sz w:val="24"/>
-                <w:szCs w:val="24"/>
-              </w:rPr>
-              <w:t>Sanskar Khaire</w:t>
-            </w:r>
-          </w:p>
-        </w:tc>
-        <w:tc>
-          <w:tcPr>
-            <w:tcW w:w="3260" w:type="dxa"/>
-            <w:tcBorders>
-              <w:top w:val="single" w:sz="4" w:space="0" w:color="auto"/>
-              <w:left w:val="single" w:sz="4" w:space="0" w:color="auto"/>
-              <w:bottom w:val="single" w:sz="4" w:space="0" w:color="auto"/>
-              <w:right w:val="single" w:sz="4" w:space="0" w:color="auto"/>
-            </w:tcBorders>
-            <w:vAlign w:val="center"/>
-          </w:tcPr>
-          <w:p>
-            <w:pPr>
-              <w:rPr>
-                <w:rFonts w:ascii="Times New Roman" w:eastAsia="Calibri" w:hAnsi="Times New Roman" w:cs="Times New Roman"/>
-                <w:sz w:val="24"/>
-                <w:szCs w:val="24"/>
-              </w:rPr>
-            </w:pPr>
-            <w:r>
-              <w:rPr>
-                <w:rFonts w:ascii="Times New Roman" w:eastAsia="Calibri" w:hAnsi="Times New Roman" w:cs="Times New Roman"/>
-                <w:sz w:val="24"/>
-                <w:szCs w:val="24"/>
-              </w:rPr>
-              <w:t>Back-end</w:t>
-            </w:r>
-          </w:p>
-        </w:tc>
-        <w:tc>
-          <w:tcPr>
-            <w:tcW w:w="3402" w:type="dxa"/>
-            <w:tcBorders>
-              <w:top w:val="single" w:sz="4" w:space="0" w:color="auto"/>
-              <w:left w:val="single" w:sz="4" w:space="0" w:color="auto"/>
-              <w:bottom w:val="single" w:sz="4" w:space="0" w:color="auto"/>
-              <w:right w:val="single" w:sz="4" w:space="0" w:color="auto"/>
-            </w:tcBorders>
-            <w:vAlign w:val="center"/>
-          </w:tcPr>
-          <w:p>
-            <w:pPr>
-              <w:rPr>
-                <w:rFonts w:ascii="Times New Roman" w:eastAsia="Calibri" w:hAnsi="Times New Roman" w:cs="Times New Roman"/>
-                <w:sz w:val="24"/>
-                <w:szCs w:val="24"/>
-              </w:rPr>
-            </w:pPr>
-            <w:r>
-              <w:rPr>
-                <w:rFonts w:ascii="Times New Roman" w:eastAsia="Calibri" w:hAnsi="Times New Roman" w:cs="Times New Roman"/>
-                <w:sz w:val="24"/>
-                <w:szCs w:val="24"/>
-              </w:rPr>
-              <w:t>React</w:t>
-            </w:r>
-          </w:p>
-        </w:tc>
-      </w:tr>
     </w:tbl>
+    <w:p>
+      <w:pPr>
+        <w:rPr>
+          <w:rFonts w:ascii="Times New Roman" w:hAnsi="Times New Roman" w:cs="Times New Roman"/>
+          <w:sz w:val="28"/>
+          <w:szCs w:val="28"/>
+        </w:rPr>
+      </w:pPr>
+    </w:p>
+    <w:p>
+      <w:pPr>
+        <w:rPr>
+          <w:rFonts w:ascii="Times New Roman" w:hAnsi="Times New Roman" w:cs="Times New Roman"/>
+          <w:sz w:val="28"/>
+          <w:szCs w:val="28"/>
+        </w:rPr>
+      </w:pPr>
+    </w:p>
+    <w:p>
+      <w:pPr>
+        <w:rPr>
+          <w:rFonts w:ascii="Times New Roman" w:hAnsi="Times New Roman" w:cs="Times New Roman"/>
+          <w:sz w:val="28"/>
+          <w:szCs w:val="28"/>
+        </w:rPr>
+      </w:pPr>
+    </w:p>
+    <w:p>
+      <w:pPr>
+        <w:rPr>
+          <w:rFonts w:ascii="Times New Roman" w:hAnsi="Times New Roman" w:cs="Times New Roman"/>
+          <w:sz w:val="28"/>
+          <w:szCs w:val="28"/>
+        </w:rPr>
+      </w:pPr>
+    </w:p>
     <w:p>
       <w:pPr>
         <w:rPr>
@@ -4931,7 +3046,7 @@
           <w:szCs w:val="24"/>
         </w:rPr>
         <w:drawing>
-          <wp:anchor distT="0" distB="0" distL="114300" distR="114300" simplePos="0" relativeHeight="251650560" behindDoc="1" locked="0" layoutInCell="1" allowOverlap="1" wp14:anchorId="6888D745" wp14:editId="53A2CD24">
+          <wp:anchor distT="0" distB="0" distL="114300" distR="114300" simplePos="0" relativeHeight="251650560" behindDoc="1" locked="0" layoutInCell="1" allowOverlap="1" wp14:anchorId="6888D745" wp14:editId="448D5EFD">
             <wp:simplePos x="0" y="0"/>
             <wp:positionH relativeFrom="column">
               <wp:posOffset>0</wp:posOffset>
@@ -4962,7 +3077,7 @@
                     <pic:cNvPicPr/>
                   </pic:nvPicPr>
                   <pic:blipFill>
-                    <a:blip r:embed="rId10" cstate="print">
+                    <a:blip r:embed="rId9" cstate="print">
                       <a:extLst>
                         <a:ext uri="{28A0092B-C50C-407E-A947-70E740481C1C}">
                           <a14:useLocalDpi xmlns:a14="http://schemas.microsoft.com/office/drawing/2010/main" val="0"/>
@@ -5362,7 +3477,7 @@
           <w:szCs w:val="24"/>
         </w:rPr>
         <w:drawing>
-          <wp:anchor distT="0" distB="0" distL="114300" distR="114300" simplePos="0" relativeHeight="251647488" behindDoc="1" locked="0" layoutInCell="1" allowOverlap="1" wp14:anchorId="2F6D64F2" wp14:editId="5865C77C">
+          <wp:anchor distT="0" distB="0" distL="114300" distR="114300" simplePos="0" relativeHeight="251647488" behindDoc="1" locked="0" layoutInCell="1" allowOverlap="1" wp14:anchorId="2F6D64F2" wp14:editId="41430E6E">
             <wp:simplePos x="0" y="0"/>
             <wp:positionH relativeFrom="column">
               <wp:posOffset>0</wp:posOffset>
@@ -5393,7 +3508,7 @@
                     <pic:cNvPicPr/>
                   </pic:nvPicPr>
                   <pic:blipFill>
-                    <a:blip r:embed="rId11" cstate="print">
+                    <a:blip r:embed="rId10" cstate="print">
                       <a:extLst>
                         <a:ext uri="{28A0092B-C50C-407E-A947-70E740481C1C}">
                           <a14:useLocalDpi xmlns:a14="http://schemas.microsoft.com/office/drawing/2010/main" val="0"/>
@@ -5668,7 +3783,7 @@
                     <pic:cNvPicPr/>
                   </pic:nvPicPr>
                   <pic:blipFill>
-                    <a:blip r:embed="rId12" cstate="print">
+                    <a:blip r:embed="rId11" cstate="print">
                       <a:extLst>
                         <a:ext uri="{28A0092B-C50C-407E-A947-70E740481C1C}">
                           <a14:useLocalDpi xmlns:a14="http://schemas.microsoft.com/office/drawing/2010/main" val="0"/>
@@ -5934,7 +4049,7 @@
                     <pic:cNvPicPr/>
                   </pic:nvPicPr>
                   <pic:blipFill>
-                    <a:blip r:embed="rId13" cstate="print">
+                    <a:blip r:embed="rId12" cstate="print">
                       <a:extLst>
                         <a:ext uri="{28A0092B-C50C-407E-A947-70E740481C1C}">
                           <a14:useLocalDpi xmlns:a14="http://schemas.microsoft.com/office/drawing/2010/main" val="0"/>
@@ -6200,7 +4315,7 @@
                     <pic:cNvPicPr/>
                   </pic:nvPicPr>
                   <pic:blipFill>
-                    <a:blip r:embed="rId14" cstate="print">
+                    <a:blip r:embed="rId13" cstate="print">
                       <a:extLst>
                         <a:ext uri="{28A0092B-C50C-407E-A947-70E740481C1C}">
                           <a14:useLocalDpi xmlns:a14="http://schemas.microsoft.com/office/drawing/2010/main" val="0"/>
@@ -6475,7 +4590,7 @@
                     <pic:cNvPicPr/>
                   </pic:nvPicPr>
                   <pic:blipFill>
-                    <a:blip r:embed="rId15" cstate="print">
+                    <a:blip r:embed="rId14" cstate="print">
                       <a:extLst>
                         <a:ext uri="{28A0092B-C50C-407E-A947-70E740481C1C}">
                           <a14:useLocalDpi xmlns:a14="http://schemas.microsoft.com/office/drawing/2010/main" val="0"/>
@@ -6741,7 +4856,7 @@
                     <pic:cNvPicPr/>
                   </pic:nvPicPr>
                   <pic:blipFill>
-                    <a:blip r:embed="rId16" cstate="print">
+                    <a:blip r:embed="rId15" cstate="print">
                       <a:extLst>
                         <a:ext uri="{28A0092B-C50C-407E-A947-70E740481C1C}">
                           <a14:useLocalDpi xmlns:a14="http://schemas.microsoft.com/office/drawing/2010/main" val="0"/>
@@ -6949,7 +5064,23 @@
           <w:sz w:val="24"/>
           <w:szCs w:val="24"/>
         </w:rPr>
-        <w:t>, a cloud-based Software as a Service (SaaS) application, has successfully addressed the challenges faced by book enthusiasts in managing their reading progress, book collections, and fostering a community-driven platform for book discussions and recommendations.</w:t>
+        <w:t xml:space="preserve">, a </w:t>
+      </w:r>
+      <w:r>
+        <w:rPr>
+          <w:rFonts w:ascii="Times New Roman" w:hAnsi="Times New Roman" w:cs="Times New Roman"/>
+          <w:sz w:val="24"/>
+          <w:szCs w:val="24"/>
+        </w:rPr>
+        <w:t>React web-</w:t>
+      </w:r>
+      <w:r>
+        <w:rPr>
+          <w:rFonts w:ascii="Times New Roman" w:hAnsi="Times New Roman" w:cs="Times New Roman"/>
+          <w:sz w:val="24"/>
+          <w:szCs w:val="24"/>
+        </w:rPr>
+        <w:t>application, has successfully addressed the challenges faced by book enthusiasts in managing their reading progress, book collections, and fostering a community-driven platform for book discussions and recommendations.</w:t>
       </w:r>
     </w:p>
     <w:p>
@@ -7189,7 +5320,7 @@
       </w:pPr>
     </w:p>
     <w:sectPr>
-      <w:footerReference w:type="default" r:id="rId17"/>
+      <w:footerReference w:type="default" r:id="rId16"/>
       <w:pgSz w:w="12240" w:h="15840"/>
       <w:pgMar w:top="1440" w:right="1440" w:bottom="1440" w:left="1440" w:header="720" w:footer="720" w:gutter="0"/>
       <w:pgBorders w:offsetFrom="page">

</xml_diff>